<commit_message>
updfated document with deployment diagram
</commit_message>
<xml_diff>
--- a/Project_Document.docx
+++ b/Project_Document.docx
@@ -1,6 +1,6 @@
 
 <file path=word/document.xml><?xml version="1.0" encoding="utf-8"?>
-<w:document xmlns:wpc="http://schemas.microsoft.com/office/word/2010/wordprocessingCanvas" xmlns:cx="http://schemas.microsoft.com/office/drawing/2014/chartex" xmlns:cx1="http://schemas.microsoft.com/office/drawing/2015/9/8/chartex" xmlns:cx2="http://schemas.microsoft.com/office/drawing/2015/10/21/chartex" xmlns:cx3="http://schemas.microsoft.com/office/drawing/2016/5/9/chartex" xmlns:cx4="http://schemas.microsoft.com/office/drawing/2016/5/10/chartex" xmlns:cx5="http://schemas.microsoft.com/office/drawing/2016/5/11/chartex" xmlns:cx6="http://schemas.microsoft.com/office/drawing/2016/5/12/chartex" xmlns:cx7="http://schemas.microsoft.com/office/drawing/2016/5/13/chartex" xmlns:cx8="http://schemas.microsoft.com/office/drawing/2016/5/14/chartex" xmlns:mc="http://schemas.openxmlformats.org/markup-compatibility/2006" xmlns:aink="http://schemas.microsoft.com/office/drawing/2016/ink" xmlns:am3d="http://schemas.microsoft.com/office/drawing/2017/model3d" xmlns:o="urn:schemas-microsoft-com:office:office" xmlns:oel="http://schemas.microsoft.com/office/2019/extlst" xmlns:r="http://schemas.openxmlformats.org/officeDocument/2006/relationships" xmlns:m="http://schemas.openxmlformats.org/officeDocument/2006/math" xmlns:v="urn:schemas-microsoft-com:vml" xmlns:wp14="http://schemas.microsoft.com/office/word/2010/wordprocessingDrawing" xmlns:wp="http://schemas.openxmlformats.org/drawingml/2006/wordprocessingDrawing" xmlns:w10="urn:schemas-microsoft-com:office:word" xmlns:w="http://schemas.openxmlformats.org/wordprocessingml/2006/main" xmlns:w14="http://schemas.microsoft.com/office/word/2010/wordml" xmlns:w15="http://schemas.microsoft.com/office/word/2012/wordml" xmlns:w16cex="http://schemas.microsoft.com/office/word/2018/wordml/cex" xmlns:w16cid="http://schemas.microsoft.com/office/word/2016/wordml/cid" xmlns:w16="http://schemas.microsoft.com/office/word/2018/wordml" xmlns:w16du="http://schemas.microsoft.com/office/word/2023/wordml/word16du" xmlns:w16sdtdh="http://schemas.microsoft.com/office/word/2020/wordml/sdtdatahash" xmlns:w16sdtfl="http://schemas.microsoft.com/office/word/2024/wordml/sdtformatlock" xmlns:w16se="http://schemas.microsoft.com/office/word/2015/wordml/symex" xmlns:wpg="http://schemas.microsoft.com/office/word/2010/wordprocessingGroup" xmlns:wpi="http://schemas.microsoft.com/office/word/2010/wordprocessingInk" xmlns:wne="http://schemas.microsoft.com/office/word/2006/wordml" xmlns:wps="http://schemas.microsoft.com/office/word/2010/wordprocessingShape" mc:Ignorable="w14 w15 w16se w16cid w16 w16cex w16sdtdh w16sdtfl w16du wp14">
+<w:document xmlns:wpc="http://schemas.microsoft.com/office/word/2010/wordprocessingCanvas" xmlns:cx="http://schemas.microsoft.com/office/drawing/2014/chartex" xmlns:cx1="http://schemas.microsoft.com/office/drawing/2015/9/8/chartex" xmlns:mc="http://schemas.openxmlformats.org/markup-compatibility/2006" xmlns:o="urn:schemas-microsoft-com:office:office" xmlns:r="http://schemas.openxmlformats.org/officeDocument/2006/relationships" xmlns:m="http://schemas.openxmlformats.org/officeDocument/2006/math" xmlns:v="urn:schemas-microsoft-com:vml" xmlns:wp14="http://schemas.microsoft.com/office/word/2010/wordprocessingDrawing" xmlns:wp="http://schemas.openxmlformats.org/drawingml/2006/wordprocessingDrawing" xmlns:w10="urn:schemas-microsoft-com:office:word" xmlns:w="http://schemas.openxmlformats.org/wordprocessingml/2006/main" xmlns:w14="http://schemas.microsoft.com/office/word/2010/wordml" xmlns:w15="http://schemas.microsoft.com/office/word/2012/wordml" xmlns:w16se="http://schemas.microsoft.com/office/word/2015/wordml/symex" xmlns:wpg="http://schemas.microsoft.com/office/word/2010/wordprocessingGroup" xmlns:wpi="http://schemas.microsoft.com/office/word/2010/wordprocessingInk" xmlns:wne="http://schemas.microsoft.com/office/word/2006/wordml" xmlns:wps="http://schemas.microsoft.com/office/word/2010/wordprocessingShape" mc:Ignorable="w14 w15 w16se wp14">
   <w:body>
     <w:p>
       <w:pPr>
@@ -14,10 +14,12 @@
           <w14:ligatures w14:val="standardContextual"/>
         </w:rPr>
       </w:pPr>
+      <w:bookmarkStart w:id="0" w:name="_GoBack"/>
     </w:p>
     <w:sdt>
       <w:sdtPr>
         <w:rPr>
+          <w:rFonts w:eastAsiaTheme="minorHAnsi"/>
           <w:kern w:val="2"/>
           <w:sz w:val="2"/>
           <w:szCs w:val="2"/>
@@ -52,6 +54,7 @@
               <w:color w:val="156082" w:themeColor="accent1"/>
               <w:sz w:val="36"/>
               <w:szCs w:val="36"/>
+              <w:lang w:eastAsia="en-CA"/>
             </w:rPr>
             <mc:AlternateContent>
               <mc:Choice Requires="wpg">
@@ -556,7 +559,7 @@
                   </wp:anchor>
                 </w:drawing>
               </mc:Choice>
-              <mc:Fallback xmlns:a="http://schemas.openxmlformats.org/drawingml/2006/main" xmlns:a14="http://schemas.microsoft.com/office/drawing/2010/main" xmlns:pic="http://schemas.openxmlformats.org/drawingml/2006/picture">
+              <mc:Fallback xmlns:pic="http://schemas.openxmlformats.org/drawingml/2006/picture" xmlns:a14="http://schemas.microsoft.com/office/drawing/2010/main" xmlns:a="http://schemas.openxmlformats.org/drawingml/2006/main" xmlns:w16sdtfl="http://schemas.microsoft.com/office/word/2024/wordml/sdtformatlock" xmlns:w16sdtdh="http://schemas.microsoft.com/office/word/2020/wordml/sdtdatahash" xmlns:w16du="http://schemas.microsoft.com/office/word/2023/wordml/word16du" xmlns:w16="http://schemas.microsoft.com/office/word/2018/wordml" xmlns:w16cid="http://schemas.microsoft.com/office/word/2016/wordml/cid" xmlns:w16cex="http://schemas.microsoft.com/office/word/2018/wordml/cex" xmlns:oel="http://schemas.microsoft.com/office/2019/extlst" xmlns:am3d="http://schemas.microsoft.com/office/drawing/2017/model3d" xmlns:aink="http://schemas.microsoft.com/office/drawing/2016/ink" xmlns:cx8="http://schemas.microsoft.com/office/drawing/2016/5/14/chartex" xmlns:cx7="http://schemas.microsoft.com/office/drawing/2016/5/13/chartex" xmlns:cx6="http://schemas.microsoft.com/office/drawing/2016/5/12/chartex" xmlns:cx5="http://schemas.microsoft.com/office/drawing/2016/5/11/chartex" xmlns:cx4="http://schemas.microsoft.com/office/drawing/2016/5/10/chartex" xmlns:cx3="http://schemas.microsoft.com/office/drawing/2016/5/9/chartex" xmlns:cx2="http://schemas.microsoft.com/office/drawing/2015/10/21/chartex">
                 <w:pict>
                   <v:group id="Group 2" style="position:absolute;margin-left:0;margin-top:0;width:432.65pt;height:448.55pt;z-index:-251656192;mso-width-percent:706;mso-height-percent:566;mso-left-percent:220;mso-top-percent:300;mso-position-horizontal-relative:page;mso-position-vertical-relative:page;mso-width-percent:706;mso-height-percent:566;mso-left-percent:220;mso-top-percent:300" coordsize="43291,44910" o:spid="_x0000_s1026" w14:anchorId="5A87E509" o:gfxdata="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">
                     <o:lock v:ext="edit" aspectratio="t"/>
@@ -586,6 +589,7 @@
           <w:r>
             <w:rPr>
               <w:noProof/>
+              <w:lang w:eastAsia="en-CA"/>
             </w:rPr>
             <mc:AlternateContent>
               <mc:Choice Requires="wps">
@@ -911,7 +915,7 @@
                   </wp:anchor>
                 </w:drawing>
               </mc:Choice>
-              <mc:Fallback>
+              <mc:Fallback xmlns:w16sdtfl="http://schemas.microsoft.com/office/word/2024/wordml/sdtformatlock" xmlns:w16sdtdh="http://schemas.microsoft.com/office/word/2020/wordml/sdtdatahash" xmlns:w16du="http://schemas.microsoft.com/office/word/2023/wordml/word16du" xmlns:w16="http://schemas.microsoft.com/office/word/2018/wordml" xmlns:w16cid="http://schemas.microsoft.com/office/word/2016/wordml/cid" xmlns:w16cex="http://schemas.microsoft.com/office/word/2018/wordml/cex" xmlns:oel="http://schemas.microsoft.com/office/2019/extlst" xmlns:am3d="http://schemas.microsoft.com/office/drawing/2017/model3d" xmlns:aink="http://schemas.microsoft.com/office/drawing/2016/ink" xmlns:cx8="http://schemas.microsoft.com/office/drawing/2016/5/14/chartex" xmlns:cx7="http://schemas.microsoft.com/office/drawing/2016/5/13/chartex" xmlns:cx6="http://schemas.microsoft.com/office/drawing/2016/5/12/chartex" xmlns:cx5="http://schemas.microsoft.com/office/drawing/2016/5/11/chartex" xmlns:cx4="http://schemas.microsoft.com/office/drawing/2016/5/10/chartex" xmlns:cx3="http://schemas.microsoft.com/office/drawing/2016/5/9/chartex" xmlns:cx2="http://schemas.microsoft.com/office/drawing/2015/10/21/chartex">
                 <w:pict>
                   <v:shapetype w14:anchorId="5D23861C" id="_x0000_t202" coordsize="21600,21600" o:spt="202" path="m,l,21600r21600,l21600,xe">
                     <v:stroke joinstyle="miter"/>
@@ -1248,6 +1252,7 @@
           <w:docPartUnique/>
         </w:docPartObj>
       </w:sdtPr>
+      <w:sdtEndPr/>
       <w:sdtContent>
         <w:p>
           <w:pPr>
@@ -2080,7 +2085,7 @@
           <w:u w:val="single"/>
         </w:rPr>
       </w:pPr>
-      <w:bookmarkStart w:id="0" w:name="_Toc1059681725"/>
+      <w:bookmarkStart w:id="1" w:name="_Toc1059681725"/>
       <w:r>
         <w:rPr>
           <w:rFonts w:ascii="Vijaya" w:hAnsi="Vijaya" w:cs="Vijaya"/>
@@ -2094,7 +2099,7 @@
         <w:lastRenderedPageBreak/>
         <w:t>Project Brief</w:t>
       </w:r>
-      <w:bookmarkEnd w:id="0"/>
+      <w:bookmarkEnd w:id="1"/>
       <w:r>
         <w:rPr>
           <w:rFonts w:ascii="Vijaya" w:hAnsi="Vijaya" w:cs="Vijaya"/>
@@ -2252,7 +2257,7 @@
           <w:u w:val="single"/>
         </w:rPr>
       </w:pPr>
-      <w:bookmarkStart w:id="1" w:name="_Toc1417310849"/>
+      <w:bookmarkStart w:id="2" w:name="_Toc1417310849"/>
       <w:r>
         <w:rPr>
           <w:rFonts w:ascii="Vijaya" w:hAnsi="Vijaya" w:cs="Vijaya"/>
@@ -2265,7 +2270,7 @@
         </w:rPr>
         <w:t>Client Information</w:t>
       </w:r>
-      <w:bookmarkEnd w:id="1"/>
+      <w:bookmarkEnd w:id="2"/>
     </w:p>
     <w:p>
       <w:pPr>
@@ -2477,7 +2482,7 @@
           <w:u w:val="single"/>
         </w:rPr>
       </w:pPr>
-      <w:bookmarkStart w:id="2" w:name="_Toc1817125281"/>
+      <w:bookmarkStart w:id="3" w:name="_Toc1817125281"/>
       <w:r>
         <w:rPr>
           <w:rFonts w:ascii="Vijaya" w:hAnsi="Vijaya" w:cs="Vijaya"/>
@@ -2491,7 +2496,7 @@
         <w:lastRenderedPageBreak/>
         <w:t>Use Case Diagram</w:t>
       </w:r>
-      <w:bookmarkEnd w:id="2"/>
+      <w:bookmarkEnd w:id="3"/>
     </w:p>
     <w:p>
       <w:r>
@@ -2500,6 +2505,7 @@
           <w:noProof/>
           <w:sz w:val="36"/>
           <w:szCs w:val="36"/>
+          <w:lang w:eastAsia="en-CA"/>
         </w:rPr>
         <w:drawing>
           <wp:anchor distT="0" distB="0" distL="114300" distR="114300" simplePos="0" relativeHeight="251672576" behindDoc="0" locked="0" layoutInCell="1" allowOverlap="1" wp14:anchorId="6E2ECA04" wp14:editId="4FAC3E7C">
@@ -2577,8 +2583,8 @@
           <w:u w:val="single"/>
         </w:rPr>
       </w:pPr>
-      <w:bookmarkStart w:id="3" w:name="_Toc190522603"/>
-      <w:bookmarkStart w:id="4" w:name="_Toc893059735"/>
+      <w:bookmarkStart w:id="4" w:name="_Toc190522603"/>
+      <w:bookmarkStart w:id="5" w:name="_Toc893059735"/>
       <w:r>
         <w:rPr>
           <w:rFonts w:ascii="Vijaya" w:hAnsi="Vijaya" w:cs="Vijaya"/>
@@ -2592,8 +2598,8 @@
         <w:lastRenderedPageBreak/>
         <w:t>Use Case Descriptions</w:t>
       </w:r>
-      <w:bookmarkEnd w:id="3"/>
       <w:bookmarkEnd w:id="4"/>
+      <w:bookmarkEnd w:id="5"/>
     </w:p>
     <w:tbl>
       <w:tblPr>
@@ -6074,7 +6080,7 @@
                 <w:bCs/>
               </w:rPr>
             </w:pPr>
-            <w:bookmarkStart w:id="5" w:name="_Hlk192591838"/>
+            <w:bookmarkStart w:id="6" w:name="_Hlk192591838"/>
             <w:r>
               <w:rPr>
                 <w:b/>
@@ -6287,7 +6293,7 @@
           </w:p>
         </w:tc>
       </w:tr>
-      <w:bookmarkEnd w:id="5"/>
+      <w:bookmarkEnd w:id="6"/>
     </w:tbl>
     <w:p/>
     <w:tbl>
@@ -8518,10 +8524,7 @@
               <w:t xml:space="preserve"> </w:t>
             </w:r>
             <w:r>
-              <w:t xml:space="preserve">Failure: </w:t>
-            </w:r>
-            <w:r>
-              <w:t>Message sent to Client stating why the verification failed</w:t>
+              <w:t>Failure: Message sent to Client stating why the verification failed</w:t>
             </w:r>
           </w:p>
         </w:tc>
@@ -8562,6 +8565,7 @@
                 <w:b/>
                 <w:bCs/>
               </w:rPr>
+              <w:lastRenderedPageBreak/>
               <w:t>Use Case</w:t>
             </w:r>
           </w:p>
@@ -9013,7 +9017,7 @@
           <w:u w:val="single"/>
         </w:rPr>
       </w:pPr>
-      <w:bookmarkStart w:id="6" w:name="_Toc1250830049"/>
+      <w:bookmarkStart w:id="7" w:name="_Toc1250830049"/>
       <w:r>
         <w:rPr>
           <w:rFonts w:ascii="Vijaya" w:hAnsi="Vijaya" w:cs="Vijaya"/>
@@ -9027,7 +9031,7 @@
         <w:lastRenderedPageBreak/>
         <w:t>Class Diagram</w:t>
       </w:r>
-      <w:bookmarkEnd w:id="6"/>
+      <w:bookmarkEnd w:id="7"/>
     </w:p>
     <w:p>
       <w:r>
@@ -9039,6 +9043,7 @@
           <w:sz w:val="36"/>
           <w:szCs w:val="36"/>
           <w:u w:val="single"/>
+          <w:lang w:eastAsia="en-CA"/>
         </w:rPr>
         <w:drawing>
           <wp:anchor distT="0" distB="0" distL="114300" distR="114300" simplePos="0" relativeHeight="251671552" behindDoc="0" locked="0" layoutInCell="1" allowOverlap="1" wp14:anchorId="52B14CC3" wp14:editId="7C4F13E0">
@@ -9104,6 +9109,91 @@
     <w:p/>
     <w:p/>
     <w:p/>
+    <w:p>
+      <w:r>
+        <w:br w:type="page"/>
+      </w:r>
+    </w:p>
+    <w:p>
+      <w:pPr>
+        <w:rPr>
+          <w:b/>
+          <w:noProof/>
+          <w:lang w:eastAsia="en-CA"/>
+        </w:rPr>
+      </w:pPr>
+    </w:p>
+    <w:p>
+      <w:pPr>
+        <w:rPr>
+          <w:b/>
+          <w:noProof/>
+          <w:lang w:eastAsia="en-CA"/>
+        </w:rPr>
+      </w:pPr>
+      <w:r>
+        <w:rPr>
+          <w:b/>
+          <w:noProof/>
+          <w:lang w:eastAsia="en-CA"/>
+        </w:rPr>
+        <w:t>DEPLOYMENT DIAGRAM</w:t>
+      </w:r>
+    </w:p>
+    <w:p>
+      <w:r>
+        <w:rPr>
+          <w:noProof/>
+          <w:lang w:eastAsia="en-CA"/>
+        </w:rPr>
+        <w:drawing>
+          <wp:inline distT="0" distB="0" distL="0" distR="0" wp14:anchorId="146AAB5D" wp14:editId="10D75AD7">
+            <wp:extent cx="5943600" cy="3750310"/>
+            <wp:effectExtent l="0" t="0" r="0" b="2540"/>
+            <wp:docPr id="1" name="Picture 1"/>
+            <wp:cNvGraphicFramePr>
+              <a:graphicFrameLocks xmlns:a="http://schemas.openxmlformats.org/drawingml/2006/main" noChangeAspect="1"/>
+            </wp:cNvGraphicFramePr>
+            <a:graphic xmlns:a="http://schemas.openxmlformats.org/drawingml/2006/main">
+              <a:graphicData uri="http://schemas.openxmlformats.org/drawingml/2006/picture">
+                <pic:pic xmlns:pic="http://schemas.openxmlformats.org/drawingml/2006/picture">
+                  <pic:nvPicPr>
+                    <pic:cNvPr id="1" name="Deploymentdiagram1.png"/>
+                    <pic:cNvPicPr/>
+                  </pic:nvPicPr>
+                  <pic:blipFill>
+                    <a:blip r:embed="rId14">
+                      <a:extLst>
+                        <a:ext uri="{28A0092B-C50C-407E-A947-70E740481C1C}">
+                          <a14:useLocalDpi xmlns:a14="http://schemas.microsoft.com/office/drawing/2010/main" val="0"/>
+                        </a:ext>
+                      </a:extLst>
+                    </a:blip>
+                    <a:stretch>
+                      <a:fillRect/>
+                    </a:stretch>
+                  </pic:blipFill>
+                  <pic:spPr>
+                    <a:xfrm>
+                      <a:off x="0" y="0"/>
+                      <a:ext cx="5943600" cy="3750310"/>
+                    </a:xfrm>
+                    <a:prstGeom prst="rect">
+                      <a:avLst/>
+                    </a:prstGeom>
+                  </pic:spPr>
+                </pic:pic>
+              </a:graphicData>
+            </a:graphic>
+          </wp:inline>
+        </w:drawing>
+      </w:r>
+      <w:r>
+        <w:br w:type="page"/>
+      </w:r>
+    </w:p>
+    <w:p/>
+    <w:p/>
     <w:p/>
     <w:p>
       <w:pPr>
@@ -9123,7 +9213,7 @@
           <w14:ligatures w14:val="none"/>
         </w:rPr>
       </w:pPr>
-      <w:bookmarkStart w:id="7" w:name="_Toc2011269303"/>
+      <w:bookmarkStart w:id="8" w:name="_Toc2011269303"/>
       <w:r>
         <w:rPr>
           <w:rFonts w:ascii="Vijaya" w:eastAsia="Vijaya" w:hAnsi="Vijaya" w:cs="Vijaya"/>
@@ -9137,7 +9227,6 @@
           <w:u w:val="single"/>
           <w14:ligatures w14:val="none"/>
         </w:rPr>
-        <w:lastRenderedPageBreak/>
         <w:t>APPENDIX</w:t>
       </w:r>
       <w:r>
@@ -9155,7 +9244,7 @@
         </w:rPr>
         <w:t>: Team Constitution</w:t>
       </w:r>
-      <w:bookmarkEnd w:id="7"/>
+      <w:bookmarkEnd w:id="8"/>
     </w:p>
     <w:p>
       <w:pPr>
@@ -9177,7 +9266,7 @@
           <w14:ligatures w14:val="none"/>
         </w:rPr>
       </w:pPr>
-      <w:bookmarkStart w:id="8" w:name="_Toc190522604"/>
+      <w:bookmarkStart w:id="9" w:name="_Toc190522604"/>
     </w:p>
     <w:p>
       <w:pPr>
@@ -9189,8 +9278,8 @@
           <w:szCs w:val="36"/>
         </w:rPr>
       </w:pPr>
-      <w:bookmarkStart w:id="9" w:name="_Toc190522605"/>
-      <w:bookmarkEnd w:id="8"/>
+      <w:bookmarkStart w:id="10" w:name="_Toc190522605"/>
+      <w:bookmarkEnd w:id="9"/>
       <w:r>
         <w:rPr>
           <w:rFonts w:ascii="Vijaya" w:hAnsi="Vijaya" w:cs="Vijaya"/>
@@ -9201,7 +9290,7 @@
         </w:rPr>
         <w:t>Tour.js</w:t>
       </w:r>
-      <w:bookmarkEnd w:id="9"/>
+      <w:bookmarkEnd w:id="10"/>
     </w:p>
     <w:p>
       <w:pPr>
@@ -9220,6 +9309,7 @@
           <w:noProof/>
           <w:kern w:val="0"/>
           <w:szCs w:val="24"/>
+          <w:lang w:eastAsia="en-CA"/>
           <w14:ligatures w14:val="none"/>
         </w:rPr>
         <w:drawing>
@@ -9240,7 +9330,7 @@
                     </pic:cNvPicPr>
                   </pic:nvPicPr>
                   <pic:blipFill>
-                    <a:blip r:embed="rId14" cstate="print">
+                    <a:blip r:embed="rId15" cstate="print">
                       <a:extLst>
                         <a:ext uri="{28A0092B-C50C-407E-A947-70E740481C1C}">
                           <a14:useLocalDpi xmlns:a14="http://schemas.microsoft.com/office/drawing/2010/main" val="0"/>
@@ -9298,8 +9388,8 @@
           <w14:ligatures w14:val="none"/>
         </w:rPr>
       </w:pPr>
-      <w:bookmarkStart w:id="10" w:name="_Toc190522606"/>
-      <w:bookmarkStart w:id="11" w:name="_Toc686151914"/>
+      <w:bookmarkStart w:id="11" w:name="_Toc190522606"/>
+      <w:bookmarkStart w:id="12" w:name="_Toc686151914"/>
       <w:r>
         <w:rPr>
           <w:rFonts w:ascii="Vijaya" w:eastAsia="Vijaya" w:hAnsi="Vijaya" w:cs="Vijaya"/>
@@ -9314,8 +9404,8 @@
         </w:rPr>
         <w:t>The Team</w:t>
       </w:r>
-      <w:bookmarkEnd w:id="10"/>
       <w:bookmarkEnd w:id="11"/>
+      <w:bookmarkEnd w:id="12"/>
     </w:p>
     <w:p>
       <w:pPr>
@@ -9327,7 +9417,7 @@
           <w:szCs w:val="26"/>
         </w:rPr>
       </w:pPr>
-      <w:bookmarkStart w:id="12" w:name="_Toc190522607"/>
+      <w:bookmarkStart w:id="13" w:name="_Toc190522607"/>
       <w:r>
         <w:rPr>
           <w:rFonts w:ascii="Vijaya" w:hAnsi="Vijaya" w:cs="Vijaya"/>
@@ -9358,7 +9448,7 @@
         </w:rPr>
         <w:t>ingh</w:t>
       </w:r>
-      <w:bookmarkEnd w:id="12"/>
+      <w:bookmarkEnd w:id="13"/>
       <w:r>
         <w:rPr>
           <w:rFonts w:ascii="Vijaya" w:hAnsi="Vijaya" w:cs="Vijaya"/>
@@ -9540,7 +9630,7 @@
         </w:rPr>
         <w:t>and is trying to master them.</w:t>
       </w:r>
-      <w:bookmarkStart w:id="13" w:name="_Toc190522608"/>
+      <w:bookmarkStart w:id="14" w:name="_Toc190522608"/>
     </w:p>
     <w:p>
       <w:pPr>
@@ -9564,7 +9654,7 @@
         </w:rPr>
         <w:t>Roman Sorokin</w:t>
       </w:r>
-      <w:bookmarkEnd w:id="13"/>
+      <w:bookmarkEnd w:id="14"/>
     </w:p>
     <w:p>
       <w:pPr>
@@ -9709,7 +9799,7 @@
         </w:rPr>
         <w:t xml:space="preserve"> roles is analyzing organizational data for resource allocation and securing continued funding through data-driven decision making.</w:t>
       </w:r>
-      <w:bookmarkStart w:id="14" w:name="_Toc190522609"/>
+      <w:bookmarkStart w:id="15" w:name="_Toc190522609"/>
     </w:p>
     <w:p>
       <w:pPr>
@@ -9731,7 +9821,7 @@
         </w:rPr>
         <w:t>Ekamjot Singh</w:t>
       </w:r>
-      <w:bookmarkEnd w:id="14"/>
+      <w:bookmarkEnd w:id="15"/>
     </w:p>
     <w:p>
       <w:pPr>
@@ -9840,7 +9930,7 @@
         </w:rPr>
         <w:t xml:space="preserve">Mobile Development using React Native. </w:t>
       </w:r>
-      <w:bookmarkStart w:id="15" w:name="_Toc190522610"/>
+      <w:bookmarkStart w:id="16" w:name="_Toc190522610"/>
     </w:p>
     <w:p>
       <w:pPr>
@@ -9864,7 +9954,7 @@
         </w:rPr>
         <w:t>Steven Cole</w:t>
       </w:r>
-      <w:bookmarkEnd w:id="15"/>
+      <w:bookmarkEnd w:id="16"/>
     </w:p>
     <w:p>
       <w:pPr>
@@ -9973,7 +10063,7 @@
         </w:rPr>
         <w:t xml:space="preserve"> wife and daughter, two jobs, and designing games.</w:t>
       </w:r>
-      <w:bookmarkStart w:id="16" w:name="_Toc190522611"/>
+      <w:bookmarkStart w:id="17" w:name="_Toc190522611"/>
     </w:p>
     <w:p>
       <w:pPr>
@@ -9995,7 +10085,7 @@
         </w:rPr>
         <w:t>Sukhman Singh Brar</w:t>
       </w:r>
-      <w:bookmarkEnd w:id="16"/>
+      <w:bookmarkEnd w:id="17"/>
     </w:p>
     <w:p>
       <w:pPr>
@@ -10021,6 +10111,7 @@
           <w:szCs w:val="24"/>
           <w14:ligatures w14:val="none"/>
         </w:rPr>
+        <w:lastRenderedPageBreak/>
         <w:t>Sukhman has a</w:t>
       </w:r>
       <w:r>
@@ -10144,8 +10235,8 @@
           <w14:ligatures w14:val="none"/>
         </w:rPr>
       </w:pPr>
-      <w:bookmarkStart w:id="17" w:name="_Toc190522612"/>
-      <w:bookmarkStart w:id="18" w:name="_Toc674866485"/>
+      <w:bookmarkStart w:id="18" w:name="_Toc190522612"/>
+      <w:bookmarkStart w:id="19" w:name="_Toc674866485"/>
       <w:r>
         <w:rPr>
           <w:rFonts w:ascii="Vijaya" w:eastAsia="Vijaya" w:hAnsi="Vijaya" w:cs="Vijaya"/>
@@ -10161,8 +10252,8 @@
         <w:lastRenderedPageBreak/>
         <w:t>Team Goals</w:t>
       </w:r>
-      <w:bookmarkEnd w:id="17"/>
       <w:bookmarkEnd w:id="18"/>
+      <w:bookmarkEnd w:id="19"/>
     </w:p>
     <w:p>
       <w:pPr>
@@ -10419,8 +10510,8 @@
           <w14:ligatures w14:val="none"/>
         </w:rPr>
       </w:pPr>
-      <w:bookmarkStart w:id="19" w:name="_Toc190522613"/>
-      <w:bookmarkStart w:id="20" w:name="_Toc1233303759"/>
+      <w:bookmarkStart w:id="20" w:name="_Toc190522613"/>
+      <w:bookmarkStart w:id="21" w:name="_Toc1233303759"/>
       <w:r>
         <w:rPr>
           <w:rFonts w:ascii="Vijaya" w:eastAsia="Vijaya" w:hAnsi="Vijaya" w:cs="Vijaya"/>
@@ -10435,8 +10526,8 @@
         </w:rPr>
         <w:t>IP Statement</w:t>
       </w:r>
-      <w:bookmarkEnd w:id="19"/>
       <w:bookmarkEnd w:id="20"/>
+      <w:bookmarkEnd w:id="21"/>
     </w:p>
     <w:p>
       <w:pPr>
@@ -10627,7 +10718,7 @@
         </w:rPr>
         <w:t xml:space="preserve"> </w:t>
       </w:r>
-      <w:hyperlink r:id="rId15" w:history="1">
+      <w:hyperlink r:id="rId16" w:history="1">
         <w:r>
           <w:rPr>
             <w:rFonts w:ascii="Calibri Light" w:eastAsia="Times New Roman" w:hAnsi="Calibri Light" w:cs="Times New Roman"/>
@@ -10668,7 +10759,7 @@
         </w:rPr>
         <w:t xml:space="preserve">AC.2.11.1 </w:t>
       </w:r>
-      <w:hyperlink r:id="rId16" w:history="1">
+      <w:hyperlink r:id="rId17" w:history="1">
         <w:r>
           <w:rPr>
             <w:rFonts w:ascii="Calibri Light" w:eastAsia="Times New Roman" w:hAnsi="Calibri Light" w:cs="Times New Roman"/>
@@ -10718,7 +10809,7 @@
         </w:rPr>
         <w:t xml:space="preserve"> </w:t>
       </w:r>
-      <w:hyperlink r:id="rId17" w:history="1">
+      <w:hyperlink r:id="rId18" w:history="1">
         <w:r>
           <w:rPr>
             <w:rFonts w:ascii="Calibri Light" w:eastAsia="Times New Roman" w:hAnsi="Calibri Light" w:cs="Times New Roman"/>
@@ -10768,7 +10859,7 @@
         </w:rPr>
         <w:t xml:space="preserve"> </w:t>
       </w:r>
-      <w:hyperlink r:id="rId18" w:history="1">
+      <w:hyperlink r:id="rId19" w:history="1">
         <w:r>
           <w:rPr>
             <w:rFonts w:ascii="Calibri Light" w:eastAsia="Times New Roman" w:hAnsi="Calibri Light" w:cs="Times New Roman"/>
@@ -10833,8 +10924,8 @@
           <w14:ligatures w14:val="none"/>
         </w:rPr>
       </w:pPr>
-      <w:bookmarkStart w:id="21" w:name="_Toc190522614"/>
-      <w:bookmarkStart w:id="22" w:name="_Toc416809450"/>
+      <w:bookmarkStart w:id="22" w:name="_Toc190522614"/>
+      <w:bookmarkStart w:id="23" w:name="_Toc416809450"/>
       <w:r>
         <w:rPr>
           <w:rFonts w:ascii="Vijaya" w:eastAsia="Vijaya" w:hAnsi="Vijaya" w:cs="Vijaya"/>
@@ -10849,8 +10940,8 @@
         </w:rPr>
         <w:t>Member Roles and Specializations</w:t>
       </w:r>
-      <w:bookmarkEnd w:id="21"/>
       <w:bookmarkEnd w:id="22"/>
+      <w:bookmarkEnd w:id="23"/>
     </w:p>
     <w:p>
       <w:pPr>
@@ -10864,7 +10955,7 @@
           <w:szCs w:val="26"/>
         </w:rPr>
       </w:pPr>
-      <w:bookmarkStart w:id="23" w:name="_Toc190522615"/>
+      <w:bookmarkStart w:id="24" w:name="_Toc190522615"/>
       <w:r>
         <w:rPr>
           <w:rFonts w:ascii="Vijaya" w:hAnsi="Vijaya" w:cs="Vijaya"/>
@@ -10875,7 +10966,7 @@
         </w:rPr>
         <w:t>Manminder Singh</w:t>
       </w:r>
-      <w:bookmarkEnd w:id="23"/>
+      <w:bookmarkEnd w:id="24"/>
     </w:p>
     <w:tbl>
       <w:tblPr>
@@ -11005,7 +11096,7 @@
           <w:szCs w:val="26"/>
         </w:rPr>
       </w:pPr>
-      <w:bookmarkStart w:id="24" w:name="_Toc190522616"/>
+      <w:bookmarkStart w:id="25" w:name="_Toc190522616"/>
       <w:r>
         <w:rPr>
           <w:rFonts w:ascii="Vijaya" w:hAnsi="Vijaya" w:cs="Vijaya"/>
@@ -11016,7 +11107,7 @@
         </w:rPr>
         <w:t>Roman Sorokin</w:t>
       </w:r>
-      <w:bookmarkEnd w:id="24"/>
+      <w:bookmarkEnd w:id="25"/>
     </w:p>
     <w:tbl>
       <w:tblPr>
@@ -11131,7 +11222,7 @@
           <w:szCs w:val="26"/>
         </w:rPr>
       </w:pPr>
-      <w:bookmarkStart w:id="25" w:name="_Toc190522617"/>
+      <w:bookmarkStart w:id="26" w:name="_Toc190522617"/>
       <w:r>
         <w:rPr>
           <w:rFonts w:ascii="Vijaya" w:hAnsi="Vijaya" w:cs="Vijaya"/>
@@ -11142,7 +11233,7 @@
         </w:rPr>
         <w:t>Ekamjot Singh</w:t>
       </w:r>
-      <w:bookmarkEnd w:id="25"/>
+      <w:bookmarkEnd w:id="26"/>
     </w:p>
     <w:tbl>
       <w:tblPr>
@@ -11286,7 +11377,7 @@
           <w:szCs w:val="26"/>
         </w:rPr>
       </w:pPr>
-      <w:bookmarkStart w:id="26" w:name="_Toc190522618"/>
+      <w:bookmarkStart w:id="27" w:name="_Toc190522618"/>
       <w:r>
         <w:rPr>
           <w:rFonts w:ascii="Vijaya" w:hAnsi="Vijaya" w:cs="Vijaya"/>
@@ -11297,7 +11388,7 @@
         </w:rPr>
         <w:t>Steven Cole</w:t>
       </w:r>
-      <w:bookmarkEnd w:id="26"/>
+      <w:bookmarkEnd w:id="27"/>
     </w:p>
     <w:tbl>
       <w:tblPr>
@@ -11399,7 +11490,7 @@
           <w:szCs w:val="26"/>
         </w:rPr>
       </w:pPr>
-      <w:bookmarkStart w:id="27" w:name="_Toc190522619"/>
+      <w:bookmarkStart w:id="28" w:name="_Toc190522619"/>
       <w:r>
         <w:rPr>
           <w:rFonts w:ascii="Vijaya" w:hAnsi="Vijaya" w:cs="Vijaya"/>
@@ -11410,7 +11501,7 @@
         </w:rPr>
         <w:t>Sukhman Singh Brar</w:t>
       </w:r>
-      <w:bookmarkEnd w:id="27"/>
+      <w:bookmarkEnd w:id="28"/>
     </w:p>
     <w:tbl>
       <w:tblPr>
@@ -11576,8 +11667,8 @@
           <w14:ligatures w14:val="none"/>
         </w:rPr>
       </w:pPr>
-      <w:bookmarkStart w:id="28" w:name="_Toc190522620"/>
-      <w:bookmarkStart w:id="29" w:name="_Toc833002143"/>
+      <w:bookmarkStart w:id="29" w:name="_Toc190522620"/>
+      <w:bookmarkStart w:id="30" w:name="_Toc833002143"/>
       <w:r>
         <w:rPr>
           <w:rFonts w:ascii="Vijaya" w:eastAsia="Vijaya" w:hAnsi="Vijaya" w:cs="Vijaya"/>
@@ -11593,8 +11684,8 @@
         <w:lastRenderedPageBreak/>
         <w:t>Task Division</w:t>
       </w:r>
-      <w:bookmarkEnd w:id="28"/>
       <w:bookmarkEnd w:id="29"/>
+      <w:bookmarkEnd w:id="30"/>
     </w:p>
     <w:p>
       <w:pPr>
@@ -13031,8 +13122,8 @@
           <w14:ligatures w14:val="none"/>
         </w:rPr>
       </w:pPr>
-      <w:bookmarkStart w:id="30" w:name="_Toc190522621"/>
-      <w:bookmarkStart w:id="31" w:name="_Toc104742004"/>
+      <w:bookmarkStart w:id="31" w:name="_Toc190522621"/>
+      <w:bookmarkStart w:id="32" w:name="_Toc104742004"/>
       <w:r>
         <w:rPr>
           <w:rFonts w:ascii="Times New Roman" w:eastAsia="Times New Roman" w:hAnsi="Times New Roman" w:cs="Times New Roman"/>
@@ -13062,8 +13153,8 @@
         </w:rPr>
         <w:t xml:space="preserve"> Communication</w:t>
       </w:r>
-      <w:bookmarkEnd w:id="30"/>
       <w:bookmarkEnd w:id="31"/>
+      <w:bookmarkEnd w:id="32"/>
     </w:p>
     <w:p>
       <w:pPr>
@@ -13385,8 +13476,8 @@
           <w14:ligatures w14:val="none"/>
         </w:rPr>
       </w:pPr>
-      <w:bookmarkStart w:id="32" w:name="_Toc190522622"/>
-      <w:bookmarkStart w:id="33" w:name="_Toc801697430"/>
+      <w:bookmarkStart w:id="33" w:name="_Toc190522622"/>
+      <w:bookmarkStart w:id="34" w:name="_Toc801697430"/>
       <w:r>
         <w:rPr>
           <w:rFonts w:ascii="Times New Roman" w:eastAsia="Times New Roman" w:hAnsi="Times New Roman" w:cs="Times New Roman"/>
@@ -13416,8 +13507,8 @@
         </w:rPr>
         <w:t>Meeting Times</w:t>
       </w:r>
-      <w:bookmarkEnd w:id="32"/>
       <w:bookmarkEnd w:id="33"/>
+      <w:bookmarkEnd w:id="34"/>
     </w:p>
     <w:p>
       <w:pPr>
@@ -13534,8 +13625,8 @@
           <w14:ligatures w14:val="none"/>
         </w:rPr>
       </w:pPr>
-      <w:bookmarkStart w:id="34" w:name="_Toc190522623"/>
-      <w:bookmarkStart w:id="35" w:name="_Toc1391638283"/>
+      <w:bookmarkStart w:id="35" w:name="_Toc190522623"/>
+      <w:bookmarkStart w:id="36" w:name="_Toc1391638283"/>
       <w:r>
         <w:rPr>
           <w:rFonts w:ascii="Times New Roman" w:eastAsia="Times New Roman" w:hAnsi="Times New Roman" w:cs="Times New Roman"/>
@@ -13566,8 +13657,8 @@
         </w:rPr>
         <w:t>Conduct</w:t>
       </w:r>
-      <w:bookmarkEnd w:id="34"/>
       <w:bookmarkEnd w:id="35"/>
+      <w:bookmarkEnd w:id="36"/>
     </w:p>
     <w:p>
       <w:pPr>
@@ -14009,8 +14100,8 @@
           <w14:ligatures w14:val="none"/>
         </w:rPr>
       </w:pPr>
-      <w:bookmarkStart w:id="36" w:name="_Toc190522624"/>
-      <w:bookmarkStart w:id="37" w:name="_Toc14754053"/>
+      <w:bookmarkStart w:id="37" w:name="_Toc190522624"/>
+      <w:bookmarkStart w:id="38" w:name="_Toc14754053"/>
       <w:r>
         <w:rPr>
           <w:rFonts w:ascii="Vijaya" w:eastAsia="Vijaya" w:hAnsi="Vijaya" w:cs="Vijaya"/>
@@ -14026,8 +14117,8 @@
         <w:lastRenderedPageBreak/>
         <w:t>Accountability</w:t>
       </w:r>
-      <w:bookmarkEnd w:id="36"/>
       <w:bookmarkEnd w:id="37"/>
+      <w:bookmarkEnd w:id="38"/>
     </w:p>
     <w:p>
       <w:pPr>
@@ -14236,7 +14327,7 @@
           <w14:ligatures w14:val="none"/>
         </w:rPr>
       </w:pPr>
-      <w:bookmarkStart w:id="38" w:name="_Toc190522625"/>
+      <w:bookmarkStart w:id="39" w:name="_Toc190522625"/>
       <w:r>
         <w:rPr>
           <w:rFonts w:ascii="Vijaya" w:eastAsia="Vijaya" w:hAnsi="Vijaya" w:cs="Vijaya"/>
@@ -14251,7 +14342,7 @@
         </w:rPr>
         <w:t>Tier 2 Offence</w:t>
       </w:r>
-      <w:bookmarkEnd w:id="38"/>
+      <w:bookmarkEnd w:id="39"/>
       <w:r>
         <w:rPr>
           <w:rFonts w:ascii="Vijaya" w:eastAsia="Vijaya" w:hAnsi="Vijaya" w:cs="Vijaya"/>
@@ -14305,7 +14396,7 @@
           <w14:ligatures w14:val="none"/>
         </w:rPr>
       </w:pPr>
-      <w:bookmarkStart w:id="39" w:name="_Toc190522626"/>
+      <w:bookmarkStart w:id="40" w:name="_Toc190522626"/>
       <w:r>
         <w:rPr>
           <w:rFonts w:ascii="Vijaya" w:eastAsia="Vijaya" w:hAnsi="Vijaya" w:cs="Vijaya"/>
@@ -14320,7 +14411,7 @@
         </w:rPr>
         <w:t>Tier 3 Offence</w:t>
       </w:r>
-      <w:bookmarkEnd w:id="39"/>
+      <w:bookmarkEnd w:id="40"/>
       <w:r>
         <w:rPr>
           <w:rFonts w:ascii="Vijaya" w:eastAsia="Vijaya" w:hAnsi="Vijaya" w:cs="Vijaya"/>
@@ -14551,7 +14642,7 @@
           <w14:ligatures w14:val="none"/>
         </w:rPr>
       </w:pPr>
-      <w:bookmarkStart w:id="40" w:name="_Toc190522627"/>
+      <w:bookmarkStart w:id="41" w:name="_Toc190522627"/>
       <w:r>
         <w:rPr>
           <w:rFonts w:ascii="Vijaya" w:eastAsia="Vijaya" w:hAnsi="Vijaya" w:cs="Vijaya"/>
@@ -14566,7 +14657,7 @@
         </w:rPr>
         <w:t>Tier 2 Offence</w:t>
       </w:r>
-      <w:bookmarkEnd w:id="40"/>
+      <w:bookmarkEnd w:id="41"/>
       <w:r>
         <w:rPr>
           <w:rFonts w:ascii="Vijaya" w:eastAsia="Vijaya" w:hAnsi="Vijaya" w:cs="Vijaya"/>
@@ -14620,7 +14711,7 @@
           <w14:ligatures w14:val="none"/>
         </w:rPr>
       </w:pPr>
-      <w:bookmarkStart w:id="41" w:name="_Toc190522628"/>
+      <w:bookmarkStart w:id="42" w:name="_Toc190522628"/>
       <w:r>
         <w:rPr>
           <w:rFonts w:ascii="Vijaya" w:eastAsia="Vijaya" w:hAnsi="Vijaya" w:cs="Vijaya"/>
@@ -14635,7 +14726,7 @@
         </w:rPr>
         <w:t>Tier 3 Offence</w:t>
       </w:r>
-      <w:bookmarkEnd w:id="41"/>
+      <w:bookmarkEnd w:id="42"/>
       <w:r>
         <w:rPr>
           <w:rFonts w:ascii="Vijaya" w:eastAsia="Vijaya" w:hAnsi="Vijaya" w:cs="Vijaya"/>
@@ -15112,7 +15203,7 @@
           <w:szCs w:val="32"/>
         </w:rPr>
       </w:pPr>
-      <w:bookmarkStart w:id="42" w:name="_Toc190522629"/>
+      <w:bookmarkStart w:id="43" w:name="_Toc190522629"/>
       <w:r>
         <w:rPr>
           <w:rFonts w:ascii="Vijaya" w:hAnsi="Vijaya" w:cs="Vijaya"/>
@@ -15123,7 +15214,7 @@
         </w:rPr>
         <w:t>Case 1</w:t>
       </w:r>
-      <w:bookmarkEnd w:id="42"/>
+      <w:bookmarkEnd w:id="43"/>
     </w:p>
     <w:p>
       <w:pPr>
@@ -15294,7 +15385,7 @@
           <w:szCs w:val="32"/>
         </w:rPr>
       </w:pPr>
-      <w:bookmarkStart w:id="43" w:name="_Toc190522630"/>
+      <w:bookmarkStart w:id="44" w:name="_Toc190522630"/>
       <w:r>
         <w:rPr>
           <w:rFonts w:ascii="Vijaya" w:hAnsi="Vijaya" w:cs="Vijaya"/>
@@ -15306,7 +15397,7 @@
         <w:lastRenderedPageBreak/>
         <w:t>Case 2</w:t>
       </w:r>
-      <w:bookmarkEnd w:id="43"/>
+      <w:bookmarkEnd w:id="44"/>
     </w:p>
     <w:p>
       <w:pPr>
@@ -15519,7 +15610,7 @@
           <w:szCs w:val="32"/>
         </w:rPr>
       </w:pPr>
-      <w:bookmarkStart w:id="44" w:name="_Toc190522631"/>
+      <w:bookmarkStart w:id="45" w:name="_Toc190522631"/>
       <w:r>
         <w:rPr>
           <w:rFonts w:ascii="Vijaya" w:hAnsi="Vijaya" w:cs="Vijaya"/>
@@ -15530,7 +15621,7 @@
         </w:rPr>
         <w:t>Case 3</w:t>
       </w:r>
-      <w:bookmarkEnd w:id="44"/>
+      <w:bookmarkEnd w:id="45"/>
     </w:p>
     <w:p>
       <w:pPr>
@@ -15770,8 +15861,8 @@
           <w14:ligatures w14:val="none"/>
         </w:rPr>
       </w:pPr>
-      <w:bookmarkStart w:id="45" w:name="_Toc190522632"/>
-      <w:bookmarkStart w:id="46" w:name="_Toc1586484134"/>
+      <w:bookmarkStart w:id="46" w:name="_Toc190522632"/>
+      <w:bookmarkStart w:id="47" w:name="_Toc1586484134"/>
       <w:r>
         <w:rPr>
           <w:rFonts w:ascii="Vijaya" w:eastAsia="Vijaya" w:hAnsi="Vijaya" w:cs="Vijaya"/>
@@ -15787,8 +15878,8 @@
         <w:lastRenderedPageBreak/>
         <w:t>Expelling A Member</w:t>
       </w:r>
-      <w:bookmarkEnd w:id="45"/>
       <w:bookmarkEnd w:id="46"/>
+      <w:bookmarkEnd w:id="47"/>
     </w:p>
     <w:p>
       <w:pPr>
@@ -15837,8 +15928,8 @@
           <w14:ligatures w14:val="none"/>
         </w:rPr>
       </w:pPr>
-      <w:bookmarkStart w:id="47" w:name="_Toc190522633"/>
-      <w:bookmarkStart w:id="48" w:name="_Toc1344977660"/>
+      <w:bookmarkStart w:id="48" w:name="_Toc190522633"/>
+      <w:bookmarkStart w:id="49" w:name="_Toc1344977660"/>
       <w:r>
         <w:rPr>
           <w:rFonts w:ascii="Vijaya" w:eastAsia="Vijaya" w:hAnsi="Vijaya" w:cs="Vijaya"/>
@@ -15853,8 +15944,8 @@
         </w:rPr>
         <w:t>Conclusion</w:t>
       </w:r>
-      <w:bookmarkEnd w:id="47"/>
       <w:bookmarkEnd w:id="48"/>
+      <w:bookmarkEnd w:id="49"/>
     </w:p>
     <w:p>
       <w:pPr>
@@ -16307,8 +16398,8 @@
           <w14:ligatures w14:val="none"/>
         </w:rPr>
       </w:pPr>
-      <w:bookmarkStart w:id="49" w:name="_Toc190522634"/>
-      <w:bookmarkStart w:id="50" w:name="_Toc394041164"/>
+      <w:bookmarkStart w:id="50" w:name="_Toc190522634"/>
+      <w:bookmarkStart w:id="51" w:name="_Toc394041164"/>
       <w:r>
         <w:rPr>
           <w:rFonts w:ascii="Vijaya" w:eastAsia="Vijaya" w:hAnsi="Vijaya" w:cs="Vijaya"/>
@@ -16324,8 +16415,8 @@
         <w:lastRenderedPageBreak/>
         <w:t>Agreement</w:t>
       </w:r>
-      <w:bookmarkEnd w:id="49"/>
       <w:bookmarkEnd w:id="50"/>
+      <w:bookmarkEnd w:id="51"/>
     </w:p>
     <w:p>
       <w:pPr>
@@ -16738,9 +16829,10 @@
         </w:rPr>
       </w:pPr>
     </w:p>
+    <w:bookmarkEnd w:id="0"/>
     <w:p/>
     <w:sectPr>
-      <w:footerReference w:type="default" r:id="rId19"/>
+      <w:footerReference w:type="default" r:id="rId20"/>
       <w:pgSz w:w="12240" w:h="15840"/>
       <w:pgMar w:top="1440" w:right="1440" w:bottom="1440" w:left="1440" w:header="708" w:footer="708" w:gutter="0"/>
       <w:pgNumType w:start="0"/>
@@ -16753,7 +16845,7 @@
 </file>
 
 <file path=word/endnotes.xml><?xml version="1.0" encoding="utf-8"?>
-<w:endnotes xmlns:wpc="http://schemas.microsoft.com/office/word/2010/wordprocessingCanvas" xmlns:cx="http://schemas.microsoft.com/office/drawing/2014/chartex" xmlns:cx1="http://schemas.microsoft.com/office/drawing/2015/9/8/chartex" xmlns:cx2="http://schemas.microsoft.com/office/drawing/2015/10/21/chartex" xmlns:cx3="http://schemas.microsoft.com/office/drawing/2016/5/9/chartex" xmlns:cx4="http://schemas.microsoft.com/office/drawing/2016/5/10/chartex" xmlns:cx5="http://schemas.microsoft.com/office/drawing/2016/5/11/chartex" xmlns:cx6="http://schemas.microsoft.com/office/drawing/2016/5/12/chartex" xmlns:cx7="http://schemas.microsoft.com/office/drawing/2016/5/13/chartex" xmlns:cx8="http://schemas.microsoft.com/office/drawing/2016/5/14/chartex" xmlns:mc="http://schemas.openxmlformats.org/markup-compatibility/2006" xmlns:aink="http://schemas.microsoft.com/office/drawing/2016/ink" xmlns:am3d="http://schemas.microsoft.com/office/drawing/2017/model3d" xmlns:o="urn:schemas-microsoft-com:office:office" xmlns:oel="http://schemas.microsoft.com/office/2019/extlst" xmlns:r="http://schemas.openxmlformats.org/officeDocument/2006/relationships" xmlns:m="http://schemas.openxmlformats.org/officeDocument/2006/math" xmlns:v="urn:schemas-microsoft-com:vml" xmlns:wp14="http://schemas.microsoft.com/office/word/2010/wordprocessingDrawing" xmlns:wp="http://schemas.openxmlformats.org/drawingml/2006/wordprocessingDrawing" xmlns:w10="urn:schemas-microsoft-com:office:word" xmlns:w="http://schemas.openxmlformats.org/wordprocessingml/2006/main" xmlns:w14="http://schemas.microsoft.com/office/word/2010/wordml" xmlns:w15="http://schemas.microsoft.com/office/word/2012/wordml" xmlns:w16cex="http://schemas.microsoft.com/office/word/2018/wordml/cex" xmlns:w16cid="http://schemas.microsoft.com/office/word/2016/wordml/cid" xmlns:w16="http://schemas.microsoft.com/office/word/2018/wordml" xmlns:w16du="http://schemas.microsoft.com/office/word/2023/wordml/word16du" xmlns:w16sdtdh="http://schemas.microsoft.com/office/word/2020/wordml/sdtdatahash" xmlns:w16sdtfl="http://schemas.microsoft.com/office/word/2024/wordml/sdtformatlock" xmlns:w16se="http://schemas.microsoft.com/office/word/2015/wordml/symex" xmlns:wpg="http://schemas.microsoft.com/office/word/2010/wordprocessingGroup" xmlns:wpi="http://schemas.microsoft.com/office/word/2010/wordprocessingInk" xmlns:wne="http://schemas.microsoft.com/office/word/2006/wordml" xmlns:wps="http://schemas.microsoft.com/office/word/2010/wordprocessingShape" mc:Ignorable="w14 w15 w16se w16cid w16 w16cex w16sdtdh w16sdtfl w16du wp14">
+<w:endnotes xmlns:wpc="http://schemas.microsoft.com/office/word/2010/wordprocessingCanvas" xmlns:cx="http://schemas.microsoft.com/office/drawing/2014/chartex" xmlns:cx1="http://schemas.microsoft.com/office/drawing/2015/9/8/chartex" xmlns:mc="http://schemas.openxmlformats.org/markup-compatibility/2006" xmlns:o="urn:schemas-microsoft-com:office:office" xmlns:r="http://schemas.openxmlformats.org/officeDocument/2006/relationships" xmlns:m="http://schemas.openxmlformats.org/officeDocument/2006/math" xmlns:v="urn:schemas-microsoft-com:vml" xmlns:wp14="http://schemas.microsoft.com/office/word/2010/wordprocessingDrawing" xmlns:wp="http://schemas.openxmlformats.org/drawingml/2006/wordprocessingDrawing" xmlns:w10="urn:schemas-microsoft-com:office:word" xmlns:w="http://schemas.openxmlformats.org/wordprocessingml/2006/main" xmlns:w14="http://schemas.microsoft.com/office/word/2010/wordml" xmlns:w15="http://schemas.microsoft.com/office/word/2012/wordml" xmlns:w16se="http://schemas.microsoft.com/office/word/2015/wordml/symex" xmlns:wpg="http://schemas.microsoft.com/office/word/2010/wordprocessingGroup" xmlns:wpi="http://schemas.microsoft.com/office/word/2010/wordprocessingInk" xmlns:wne="http://schemas.microsoft.com/office/word/2006/wordml" xmlns:wps="http://schemas.microsoft.com/office/word/2010/wordprocessingShape" mc:Ignorable="w14 w15 w16se wp14">
   <w:endnote w:type="separator" w:id="-1">
     <w:p>
       <w:pPr>
@@ -16778,7 +16870,7 @@
 </file>
 
 <file path=word/footer1.xml><?xml version="1.0" encoding="utf-8"?>
-<w:ftr xmlns:wpc="http://schemas.microsoft.com/office/word/2010/wordprocessingCanvas" xmlns:cx="http://schemas.microsoft.com/office/drawing/2014/chartex" xmlns:cx1="http://schemas.microsoft.com/office/drawing/2015/9/8/chartex" xmlns:cx2="http://schemas.microsoft.com/office/drawing/2015/10/21/chartex" xmlns:cx3="http://schemas.microsoft.com/office/drawing/2016/5/9/chartex" xmlns:cx4="http://schemas.microsoft.com/office/drawing/2016/5/10/chartex" xmlns:cx5="http://schemas.microsoft.com/office/drawing/2016/5/11/chartex" xmlns:cx6="http://schemas.microsoft.com/office/drawing/2016/5/12/chartex" xmlns:cx7="http://schemas.microsoft.com/office/drawing/2016/5/13/chartex" xmlns:cx8="http://schemas.microsoft.com/office/drawing/2016/5/14/chartex" xmlns:mc="http://schemas.openxmlformats.org/markup-compatibility/2006" xmlns:aink="http://schemas.microsoft.com/office/drawing/2016/ink" xmlns:am3d="http://schemas.microsoft.com/office/drawing/2017/model3d" xmlns:o="urn:schemas-microsoft-com:office:office" xmlns:oel="http://schemas.microsoft.com/office/2019/extlst" xmlns:r="http://schemas.openxmlformats.org/officeDocument/2006/relationships" xmlns:m="http://schemas.openxmlformats.org/officeDocument/2006/math" xmlns:v="urn:schemas-microsoft-com:vml" xmlns:wp14="http://schemas.microsoft.com/office/word/2010/wordprocessingDrawing" xmlns:wp="http://schemas.openxmlformats.org/drawingml/2006/wordprocessingDrawing" xmlns:w10="urn:schemas-microsoft-com:office:word" xmlns:w="http://schemas.openxmlformats.org/wordprocessingml/2006/main" xmlns:w14="http://schemas.microsoft.com/office/word/2010/wordml" xmlns:w15="http://schemas.microsoft.com/office/word/2012/wordml" xmlns:w16cex="http://schemas.microsoft.com/office/word/2018/wordml/cex" xmlns:w16cid="http://schemas.microsoft.com/office/word/2016/wordml/cid" xmlns:w16="http://schemas.microsoft.com/office/word/2018/wordml" xmlns:w16du="http://schemas.microsoft.com/office/word/2023/wordml/word16du" xmlns:w16sdtdh="http://schemas.microsoft.com/office/word/2020/wordml/sdtdatahash" xmlns:w16sdtfl="http://schemas.microsoft.com/office/word/2024/wordml/sdtformatlock" xmlns:w16se="http://schemas.microsoft.com/office/word/2015/wordml/symex" xmlns:wpg="http://schemas.microsoft.com/office/word/2010/wordprocessingGroup" xmlns:wpi="http://schemas.microsoft.com/office/word/2010/wordprocessingInk" xmlns:wne="http://schemas.microsoft.com/office/word/2006/wordml" xmlns:wps="http://schemas.microsoft.com/office/word/2010/wordprocessingShape" mc:Ignorable="w14 w15 w16se w16cid w16 w16cex w16sdtdh w16sdtfl w16du wp14">
+<w:ftr xmlns:wpc="http://schemas.microsoft.com/office/word/2010/wordprocessingCanvas" xmlns:cx="http://schemas.microsoft.com/office/drawing/2014/chartex" xmlns:cx1="http://schemas.microsoft.com/office/drawing/2015/9/8/chartex" xmlns:mc="http://schemas.openxmlformats.org/markup-compatibility/2006" xmlns:o="urn:schemas-microsoft-com:office:office" xmlns:r="http://schemas.openxmlformats.org/officeDocument/2006/relationships" xmlns:m="http://schemas.openxmlformats.org/officeDocument/2006/math" xmlns:v="urn:schemas-microsoft-com:vml" xmlns:wp14="http://schemas.microsoft.com/office/word/2010/wordprocessingDrawing" xmlns:wp="http://schemas.openxmlformats.org/drawingml/2006/wordprocessingDrawing" xmlns:w10="urn:schemas-microsoft-com:office:word" xmlns:w="http://schemas.openxmlformats.org/wordprocessingml/2006/main" xmlns:w14="http://schemas.microsoft.com/office/word/2010/wordml" xmlns:w15="http://schemas.microsoft.com/office/word/2012/wordml" xmlns:w16se="http://schemas.microsoft.com/office/word/2015/wordml/symex" xmlns:wpg="http://schemas.microsoft.com/office/word/2010/wordprocessingGroup" xmlns:wpi="http://schemas.microsoft.com/office/word/2010/wordprocessingInk" xmlns:wne="http://schemas.microsoft.com/office/word/2006/wordml" xmlns:wps="http://schemas.microsoft.com/office/word/2010/wordprocessingShape" mc:Ignorable="w14 w15 w16se wp14">
   <w:sdt>
     <w:sdtPr>
       <w:id w:val="1062058232"/>
@@ -16811,7 +16903,7 @@
           <w:rPr>
             <w:noProof/>
           </w:rPr>
-          <w:t>2</w:t>
+          <w:t>11</w:t>
         </w:r>
         <w:r>
           <w:rPr>
@@ -16831,7 +16923,7 @@
 </file>
 
 <file path=word/footnotes.xml><?xml version="1.0" encoding="utf-8"?>
-<w:footnotes xmlns:wpc="http://schemas.microsoft.com/office/word/2010/wordprocessingCanvas" xmlns:cx="http://schemas.microsoft.com/office/drawing/2014/chartex" xmlns:cx1="http://schemas.microsoft.com/office/drawing/2015/9/8/chartex" xmlns:cx2="http://schemas.microsoft.com/office/drawing/2015/10/21/chartex" xmlns:cx3="http://schemas.microsoft.com/office/drawing/2016/5/9/chartex" xmlns:cx4="http://schemas.microsoft.com/office/drawing/2016/5/10/chartex" xmlns:cx5="http://schemas.microsoft.com/office/drawing/2016/5/11/chartex" xmlns:cx6="http://schemas.microsoft.com/office/drawing/2016/5/12/chartex" xmlns:cx7="http://schemas.microsoft.com/office/drawing/2016/5/13/chartex" xmlns:cx8="http://schemas.microsoft.com/office/drawing/2016/5/14/chartex" xmlns:mc="http://schemas.openxmlformats.org/markup-compatibility/2006" xmlns:aink="http://schemas.microsoft.com/office/drawing/2016/ink" xmlns:am3d="http://schemas.microsoft.com/office/drawing/2017/model3d" xmlns:o="urn:schemas-microsoft-com:office:office" xmlns:oel="http://schemas.microsoft.com/office/2019/extlst" xmlns:r="http://schemas.openxmlformats.org/officeDocument/2006/relationships" xmlns:m="http://schemas.openxmlformats.org/officeDocument/2006/math" xmlns:v="urn:schemas-microsoft-com:vml" xmlns:wp14="http://schemas.microsoft.com/office/word/2010/wordprocessingDrawing" xmlns:wp="http://schemas.openxmlformats.org/drawingml/2006/wordprocessingDrawing" xmlns:w10="urn:schemas-microsoft-com:office:word" xmlns:w="http://schemas.openxmlformats.org/wordprocessingml/2006/main" xmlns:w14="http://schemas.microsoft.com/office/word/2010/wordml" xmlns:w15="http://schemas.microsoft.com/office/word/2012/wordml" xmlns:w16cex="http://schemas.microsoft.com/office/word/2018/wordml/cex" xmlns:w16cid="http://schemas.microsoft.com/office/word/2016/wordml/cid" xmlns:w16="http://schemas.microsoft.com/office/word/2018/wordml" xmlns:w16du="http://schemas.microsoft.com/office/word/2023/wordml/word16du" xmlns:w16sdtdh="http://schemas.microsoft.com/office/word/2020/wordml/sdtdatahash" xmlns:w16sdtfl="http://schemas.microsoft.com/office/word/2024/wordml/sdtformatlock" xmlns:w16se="http://schemas.microsoft.com/office/word/2015/wordml/symex" xmlns:wpg="http://schemas.microsoft.com/office/word/2010/wordprocessingGroup" xmlns:wpi="http://schemas.microsoft.com/office/word/2010/wordprocessingInk" xmlns:wne="http://schemas.microsoft.com/office/word/2006/wordml" xmlns:wps="http://schemas.microsoft.com/office/word/2010/wordprocessingShape" mc:Ignorable="w14 w15 w16se w16cid w16 w16cex w16sdtdh w16sdtfl w16du wp14">
+<w:footnotes xmlns:wpc="http://schemas.microsoft.com/office/word/2010/wordprocessingCanvas" xmlns:cx="http://schemas.microsoft.com/office/drawing/2014/chartex" xmlns:cx1="http://schemas.microsoft.com/office/drawing/2015/9/8/chartex" xmlns:mc="http://schemas.openxmlformats.org/markup-compatibility/2006" xmlns:o="urn:schemas-microsoft-com:office:office" xmlns:r="http://schemas.openxmlformats.org/officeDocument/2006/relationships" xmlns:m="http://schemas.openxmlformats.org/officeDocument/2006/math" xmlns:v="urn:schemas-microsoft-com:vml" xmlns:wp14="http://schemas.microsoft.com/office/word/2010/wordprocessingDrawing" xmlns:wp="http://schemas.openxmlformats.org/drawingml/2006/wordprocessingDrawing" xmlns:w10="urn:schemas-microsoft-com:office:word" xmlns:w="http://schemas.openxmlformats.org/wordprocessingml/2006/main" xmlns:w14="http://schemas.microsoft.com/office/word/2010/wordml" xmlns:w15="http://schemas.microsoft.com/office/word/2012/wordml" xmlns:w16se="http://schemas.microsoft.com/office/word/2015/wordml/symex" xmlns:wpg="http://schemas.microsoft.com/office/word/2010/wordprocessingGroup" xmlns:wpi="http://schemas.microsoft.com/office/word/2010/wordprocessingInk" xmlns:wne="http://schemas.microsoft.com/office/word/2006/wordml" xmlns:wps="http://schemas.microsoft.com/office/word/2010/wordprocessingShape" mc:Ignorable="w14 w15 w16se wp14">
   <w:footnote w:type="separator" w:id="-1">
     <w:p>
       <w:pPr>
@@ -16864,7 +16956,7 @@
 </file>
 
 <file path=word/numbering.xml><?xml version="1.0" encoding="utf-8"?>
-<w:numbering xmlns:wpc="http://schemas.microsoft.com/office/word/2010/wordprocessingCanvas" xmlns:cx="http://schemas.microsoft.com/office/drawing/2014/chartex" xmlns:cx1="http://schemas.microsoft.com/office/drawing/2015/9/8/chartex" xmlns:cx2="http://schemas.microsoft.com/office/drawing/2015/10/21/chartex" xmlns:cx3="http://schemas.microsoft.com/office/drawing/2016/5/9/chartex" xmlns:cx4="http://schemas.microsoft.com/office/drawing/2016/5/10/chartex" xmlns:cx5="http://schemas.microsoft.com/office/drawing/2016/5/11/chartex" xmlns:cx6="http://schemas.microsoft.com/office/drawing/2016/5/12/chartex" xmlns:cx7="http://schemas.microsoft.com/office/drawing/2016/5/13/chartex" xmlns:cx8="http://schemas.microsoft.com/office/drawing/2016/5/14/chartex" xmlns:mc="http://schemas.openxmlformats.org/markup-compatibility/2006" xmlns:aink="http://schemas.microsoft.com/office/drawing/2016/ink" xmlns:am3d="http://schemas.microsoft.com/office/drawing/2017/model3d" xmlns:o="urn:schemas-microsoft-com:office:office" xmlns:oel="http://schemas.microsoft.com/office/2019/extlst" xmlns:r="http://schemas.openxmlformats.org/officeDocument/2006/relationships" xmlns:m="http://schemas.openxmlformats.org/officeDocument/2006/math" xmlns:v="urn:schemas-microsoft-com:vml" xmlns:wp14="http://schemas.microsoft.com/office/word/2010/wordprocessingDrawing" xmlns:wp="http://schemas.openxmlformats.org/drawingml/2006/wordprocessingDrawing" xmlns:w10="urn:schemas-microsoft-com:office:word" xmlns:w="http://schemas.openxmlformats.org/wordprocessingml/2006/main" xmlns:w14="http://schemas.microsoft.com/office/word/2010/wordml" xmlns:w15="http://schemas.microsoft.com/office/word/2012/wordml" xmlns:w16cex="http://schemas.microsoft.com/office/word/2018/wordml/cex" xmlns:w16cid="http://schemas.microsoft.com/office/word/2016/wordml/cid" xmlns:w16="http://schemas.microsoft.com/office/word/2018/wordml" xmlns:w16du="http://schemas.microsoft.com/office/word/2023/wordml/word16du" xmlns:w16sdtdh="http://schemas.microsoft.com/office/word/2020/wordml/sdtdatahash" xmlns:w16sdtfl="http://schemas.microsoft.com/office/word/2024/wordml/sdtformatlock" xmlns:w16se="http://schemas.microsoft.com/office/word/2015/wordml/symex" xmlns:wpg="http://schemas.microsoft.com/office/word/2010/wordprocessingGroup" xmlns:wpi="http://schemas.microsoft.com/office/word/2010/wordprocessingInk" xmlns:wne="http://schemas.microsoft.com/office/word/2006/wordml" xmlns:wps="http://schemas.microsoft.com/office/word/2010/wordprocessingShape" mc:Ignorable="w14 w15 w16se w16cid w16 w16cex w16sdtdh w16sdtfl w16du wp14">
+<w:numbering xmlns:wpc="http://schemas.microsoft.com/office/word/2010/wordprocessingCanvas" xmlns:cx="http://schemas.microsoft.com/office/drawing/2014/chartex" xmlns:cx1="http://schemas.microsoft.com/office/drawing/2015/9/8/chartex" xmlns:mc="http://schemas.openxmlformats.org/markup-compatibility/2006" xmlns:o="urn:schemas-microsoft-com:office:office" xmlns:r="http://schemas.openxmlformats.org/officeDocument/2006/relationships" xmlns:m="http://schemas.openxmlformats.org/officeDocument/2006/math" xmlns:v="urn:schemas-microsoft-com:vml" xmlns:wp14="http://schemas.microsoft.com/office/word/2010/wordprocessingDrawing" xmlns:wp="http://schemas.openxmlformats.org/drawingml/2006/wordprocessingDrawing" xmlns:w10="urn:schemas-microsoft-com:office:word" xmlns:w="http://schemas.openxmlformats.org/wordprocessingml/2006/main" xmlns:w14="http://schemas.microsoft.com/office/word/2010/wordml" xmlns:w15="http://schemas.microsoft.com/office/word/2012/wordml" xmlns:w16se="http://schemas.microsoft.com/office/word/2015/wordml/symex" xmlns:wpg="http://schemas.microsoft.com/office/word/2010/wordprocessingGroup" xmlns:wpi="http://schemas.microsoft.com/office/word/2010/wordprocessingInk" xmlns:wne="http://schemas.microsoft.com/office/word/2006/wordml" xmlns:wps="http://schemas.microsoft.com/office/word/2010/wordprocessingShape" mc:Ignorable="w14 w15 w16se wp14">
   <w:abstractNum w:abstractNumId="0" w15:restartNumberingAfterBreak="0">
     <w:nsid w:val="01C8B2C1"/>
     <w:multiLevelType w:val="hybridMultilevel"/>
@@ -19990,37 +20082,37 @@
       </w:rPr>
     </w:lvl>
   </w:abstractNum>
-  <w:num w:numId="1" w16cid:durableId="1556626129">
+  <w:num w:numId="1">
     <w:abstractNumId w:val="28"/>
   </w:num>
-  <w:num w:numId="2" w16cid:durableId="1853642318">
+  <w:num w:numId="2">
     <w:abstractNumId w:val="27"/>
   </w:num>
-  <w:num w:numId="3" w16cid:durableId="1698652585">
+  <w:num w:numId="3">
     <w:abstractNumId w:val="14"/>
   </w:num>
-  <w:num w:numId="4" w16cid:durableId="840050467">
+  <w:num w:numId="4">
     <w:abstractNumId w:val="7"/>
   </w:num>
-  <w:num w:numId="5" w16cid:durableId="1025984843">
+  <w:num w:numId="5">
     <w:abstractNumId w:val="16"/>
   </w:num>
-  <w:num w:numId="6" w16cid:durableId="1590001402">
+  <w:num w:numId="6">
     <w:abstractNumId w:val="1"/>
   </w:num>
-  <w:num w:numId="7" w16cid:durableId="833380071">
+  <w:num w:numId="7">
     <w:abstractNumId w:val="9"/>
   </w:num>
-  <w:num w:numId="8" w16cid:durableId="542065072">
+  <w:num w:numId="8">
     <w:abstractNumId w:val="12"/>
   </w:num>
-  <w:num w:numId="9" w16cid:durableId="1689019201">
+  <w:num w:numId="9">
     <w:abstractNumId w:val="2"/>
   </w:num>
-  <w:num w:numId="10" w16cid:durableId="779226255">
+  <w:num w:numId="10">
     <w:abstractNumId w:val="11"/>
   </w:num>
-  <w:num w:numId="11" w16cid:durableId="1059980675">
+  <w:num w:numId="11">
     <w:abstractNumId w:val="20"/>
     <w:lvlOverride w:ilvl="0">
       <w:startOverride w:val="1"/>
@@ -20050,31 +20142,31 @@
       <w:startOverride w:val="1"/>
     </w:lvlOverride>
   </w:num>
-  <w:num w:numId="12" w16cid:durableId="1333874649">
+  <w:num w:numId="12">
     <w:abstractNumId w:val="0"/>
   </w:num>
-  <w:num w:numId="13" w16cid:durableId="193076001">
+  <w:num w:numId="13">
     <w:abstractNumId w:val="10"/>
   </w:num>
-  <w:num w:numId="14" w16cid:durableId="477841600">
+  <w:num w:numId="14">
     <w:abstractNumId w:val="6"/>
   </w:num>
-  <w:num w:numId="15" w16cid:durableId="504320127">
+  <w:num w:numId="15">
     <w:abstractNumId w:val="26"/>
   </w:num>
-  <w:num w:numId="16" w16cid:durableId="635647692">
+  <w:num w:numId="16">
     <w:abstractNumId w:val="4"/>
   </w:num>
-  <w:num w:numId="17" w16cid:durableId="825315195">
+  <w:num w:numId="17">
     <w:abstractNumId w:val="13"/>
   </w:num>
-  <w:num w:numId="18" w16cid:durableId="984237069">
+  <w:num w:numId="18">
     <w:abstractNumId w:val="15"/>
   </w:num>
-  <w:num w:numId="19" w16cid:durableId="1809711428">
+  <w:num w:numId="19">
     <w:abstractNumId w:val="3"/>
   </w:num>
-  <w:num w:numId="20" w16cid:durableId="1137186906">
+  <w:num w:numId="20">
     <w:abstractNumId w:val="22"/>
     <w:lvlOverride w:ilvl="0">
       <w:startOverride w:val="1"/>
@@ -20104,7 +20196,7 @@
       <w:startOverride w:val="1"/>
     </w:lvlOverride>
   </w:num>
-  <w:num w:numId="21" w16cid:durableId="32971395">
+  <w:num w:numId="21">
     <w:abstractNumId w:val="17"/>
     <w:lvlOverride w:ilvl="0">
       <w:startOverride w:val="1"/>
@@ -20134,7 +20226,7 @@
       <w:startOverride w:val="1"/>
     </w:lvlOverride>
   </w:num>
-  <w:num w:numId="22" w16cid:durableId="1255824953">
+  <w:num w:numId="22">
     <w:abstractNumId w:val="5"/>
     <w:lvlOverride w:ilvl="0">
       <w:startOverride w:val="1"/>
@@ -20164,32 +20256,32 @@
       <w:startOverride w:val="1"/>
     </w:lvlOverride>
   </w:num>
-  <w:num w:numId="23" w16cid:durableId="1661959506">
+  <w:num w:numId="23">
     <w:abstractNumId w:val="8"/>
   </w:num>
-  <w:num w:numId="24" w16cid:durableId="1667319600">
+  <w:num w:numId="24">
     <w:abstractNumId w:val="25"/>
   </w:num>
-  <w:num w:numId="25" w16cid:durableId="658508056">
+  <w:num w:numId="25">
     <w:abstractNumId w:val="18"/>
   </w:num>
-  <w:num w:numId="26" w16cid:durableId="1222793111">
+  <w:num w:numId="26">
     <w:abstractNumId w:val="24"/>
   </w:num>
-  <w:num w:numId="27" w16cid:durableId="877278583">
+  <w:num w:numId="27">
     <w:abstractNumId w:val="23"/>
   </w:num>
-  <w:num w:numId="28" w16cid:durableId="10957694">
+  <w:num w:numId="28">
     <w:abstractNumId w:val="21"/>
   </w:num>
-  <w:num w:numId="29" w16cid:durableId="1400329370">
+  <w:num w:numId="29">
     <w:abstractNumId w:val="19"/>
   </w:num>
 </w:numbering>
 </file>
 
 <file path=word/styles.xml><?xml version="1.0" encoding="utf-8"?>
-<w:styles xmlns:mc="http://schemas.openxmlformats.org/markup-compatibility/2006" xmlns:r="http://schemas.openxmlformats.org/officeDocument/2006/relationships" xmlns:w="http://schemas.openxmlformats.org/wordprocessingml/2006/main" xmlns:w14="http://schemas.microsoft.com/office/word/2010/wordml" xmlns:w15="http://schemas.microsoft.com/office/word/2012/wordml" xmlns:w16cex="http://schemas.microsoft.com/office/word/2018/wordml/cex" xmlns:w16cid="http://schemas.microsoft.com/office/word/2016/wordml/cid" xmlns:w16="http://schemas.microsoft.com/office/word/2018/wordml" xmlns:w16du="http://schemas.microsoft.com/office/word/2023/wordml/word16du" xmlns:w16sdtdh="http://schemas.microsoft.com/office/word/2020/wordml/sdtdatahash" xmlns:w16sdtfl="http://schemas.microsoft.com/office/word/2024/wordml/sdtformatlock" xmlns:w16se="http://schemas.microsoft.com/office/word/2015/wordml/symex" mc:Ignorable="w14 w15 w16se w16cid w16 w16cex w16sdtdh w16sdtfl w16du">
+<w:styles xmlns:mc="http://schemas.openxmlformats.org/markup-compatibility/2006" xmlns:r="http://schemas.openxmlformats.org/officeDocument/2006/relationships" xmlns:w="http://schemas.openxmlformats.org/wordprocessingml/2006/main" xmlns:w14="http://schemas.microsoft.com/office/word/2010/wordml" xmlns:w15="http://schemas.microsoft.com/office/word/2012/wordml" xmlns:w16se="http://schemas.microsoft.com/office/word/2015/wordml/symex" mc:Ignorable="w14 w15 w16se">
   <w:docDefaults>
     <w:rPrDefault>
       <w:rPr>
@@ -20207,7 +20299,7 @@
       </w:pPr>
     </w:pPrDefault>
   </w:docDefaults>
-  <w:latentStyles w:defLockedState="0" w:defUIPriority="99" w:defSemiHidden="0" w:defUnhideWhenUsed="0" w:defQFormat="0" w:count="376">
+  <w:latentStyles w:defLockedState="0" w:defUIPriority="99" w:defSemiHidden="0" w:defUnhideWhenUsed="0" w:defQFormat="0" w:count="371">
     <w:lsdException w:name="Normal" w:uiPriority="0" w:qFormat="1"/>
     <w:lsdException w:name="heading 1" w:uiPriority="9" w:qFormat="1"/>
     <w:lsdException w:name="heading 2" w:semiHidden="1" w:uiPriority="9" w:unhideWhenUsed="1" w:qFormat="1"/>
@@ -20579,11 +20671,6 @@
     <w:lsdException w:name="List Table 5 Dark Accent 6" w:uiPriority="50"/>
     <w:lsdException w:name="List Table 6 Colorful Accent 6" w:uiPriority="51"/>
     <w:lsdException w:name="List Table 7 Colorful Accent 6" w:uiPriority="52"/>
-    <w:lsdException w:name="Mention" w:semiHidden="1" w:unhideWhenUsed="1"/>
-    <w:lsdException w:name="Smart Hyperlink" w:semiHidden="1" w:unhideWhenUsed="1"/>
-    <w:lsdException w:name="Hashtag" w:semiHidden="1" w:unhideWhenUsed="1"/>
-    <w:lsdException w:name="Unresolved Mention" w:semiHidden="1" w:unhideWhenUsed="1"/>
-    <w:lsdException w:name="Smart Link" w:semiHidden="1" w:unhideWhenUsed="1"/>
   </w:latentStyles>
   <w:style w:type="paragraph" w:default="1" w:styleId="Normal">
     <w:name w:val="Normal"/>
@@ -20792,6 +20879,7 @@
   <w:style w:type="character" w:default="1" w:styleId="DefaultParagraphFont">
     <w:name w:val="Default Paragraph Font"/>
     <w:uiPriority w:val="1"/>
+    <w:semiHidden/>
     <w:unhideWhenUsed/>
   </w:style>
   <w:style w:type="table" w:default="1" w:styleId="TableNormal">
@@ -21304,7 +21392,7 @@
       <w:u w:val="single"/>
     </w:rPr>
   </w:style>
-  <w:style w:type="character" w:styleId="UnresolvedMention">
+  <w:style w:type="character" w:customStyle="1" w:styleId="UnresolvedMention">
     <w:name w:val="Unresolved Mention"/>
     <w:basedOn w:val="DefaultParagraphFont"/>
     <w:uiPriority w:val="99"/>
@@ -21615,29 +21703,6 @@
 </file>
 
 <file path=customXml/item1.xml><?xml version="1.0" encoding="utf-8"?>
-<?mso-contentType ?>
-<FormTemplates xmlns="http://schemas.microsoft.com/sharepoint/v3/contenttype/forms">
-  <Display>DocumentLibraryForm</Display>
-  <Edit>DocumentLibraryForm</Edit>
-  <New>DocumentLibraryForm</New>
-</FormTemplates>
-</file>
-
-<file path=customXml/item2.xml><?xml version="1.0" encoding="utf-8"?>
-<b:Sources xmlns:b="http://schemas.openxmlformats.org/officeDocument/2006/bibliography" xmlns="http://schemas.openxmlformats.org/officeDocument/2006/bibliography" SelectedStyle="\IEEE2006OfficeOnline.xsl" StyleName="IEEE" Version="2006"/>
-</file>
-
-<file path=customXml/item3.xml><?xml version="1.0" encoding="utf-8"?>
-<p:properties xmlns:p="http://schemas.microsoft.com/office/2006/metadata/properties" xmlns:xsi="http://www.w3.org/2001/XMLSchema-instance" xmlns:pc="http://schemas.microsoft.com/office/infopath/2007/PartnerControls">
-  <documentManagement>
-    <lcf76f155ced4ddcb4097134ff3c332f xmlns="c5755897-8c83-4078-b72c-ee9eb48dbffd">
-      <Terms xmlns="http://schemas.microsoft.com/office/infopath/2007/PartnerControls"/>
-    </lcf76f155ced4ddcb4097134ff3c332f>
-  </documentManagement>
-</p:properties>
-</file>
-
-<file path=customXml/item4.xml><?xml version="1.0" encoding="utf-8"?>
 <ct:contentTypeSchema xmlns:ct="http://schemas.microsoft.com/office/2006/metadata/contentType" xmlns:ma="http://schemas.microsoft.com/office/2006/metadata/properties/metaAttributes" ct:_="" ma:_="" ma:contentTypeName="Document" ma:contentTypeID="0x0101002D2D3DE20F63604782D438ECC2290BA6" ma:contentTypeVersion="10" ma:contentTypeDescription="Create a new document." ma:contentTypeScope="" ma:versionID="1288ef446fbc1dadf6be886755768b65">
   <xsd:schema xmlns:xsd="http://www.w3.org/2001/XMLSchema" xmlns:xs="http://www.w3.org/2001/XMLSchema" xmlns:p="http://schemas.microsoft.com/office/2006/metadata/properties" xmlns:ns2="c5755897-8c83-4078-b72c-ee9eb48dbffd" targetNamespace="http://schemas.microsoft.com/office/2006/metadata/properties" ma:root="true" ma:fieldsID="2726969a31658f91ee96da1619f64569" ns2:_="">
     <xsd:import namespace="c5755897-8c83-4078-b72c-ee9eb48dbffd"/>
@@ -21815,33 +21880,30 @@
 </ct:contentTypeSchema>
 </file>
 
-<file path=customXml/itemProps1.xml><?xml version="1.0" encoding="utf-8"?>
-<ds:datastoreItem xmlns:ds="http://schemas.openxmlformats.org/officeDocument/2006/customXml" ds:itemID="{D05071D7-A467-4279-B01D-54B128D2A02F}">
-  <ds:schemaRefs>
-    <ds:schemaRef ds:uri="http://schemas.microsoft.com/sharepoint/v3/contenttype/forms"/>
-  </ds:schemaRefs>
-</ds:datastoreItem>
+<file path=customXml/item2.xml><?xml version="1.0" encoding="utf-8"?>
+<p:properties xmlns:p="http://schemas.microsoft.com/office/2006/metadata/properties" xmlns:xsi="http://www.w3.org/2001/XMLSchema-instance" xmlns:pc="http://schemas.microsoft.com/office/infopath/2007/PartnerControls">
+  <documentManagement>
+    <lcf76f155ced4ddcb4097134ff3c332f xmlns="c5755897-8c83-4078-b72c-ee9eb48dbffd">
+      <Terms xmlns="http://schemas.microsoft.com/office/infopath/2007/PartnerControls"/>
+    </lcf76f155ced4ddcb4097134ff3c332f>
+  </documentManagement>
+</p:properties>
 </file>
 
-<file path=customXml/itemProps2.xml><?xml version="1.0" encoding="utf-8"?>
-<ds:datastoreItem xmlns:ds="http://schemas.openxmlformats.org/officeDocument/2006/customXml" ds:itemID="{C422FDC2-2D00-4B82-B1D7-6B02C5982C5E}">
-  <ds:schemaRefs>
-    <ds:schemaRef ds:uri="http://schemas.openxmlformats.org/officeDocument/2006/bibliography"/>
-  </ds:schemaRefs>
-</ds:datastoreItem>
+<file path=customXml/item3.xml><?xml version="1.0" encoding="utf-8"?>
+<?mso-contentType ?>
+<FormTemplates xmlns="http://schemas.microsoft.com/sharepoint/v3/contenttype/forms">
+  <Display>DocumentLibraryForm</Display>
+  <Edit>DocumentLibraryForm</Edit>
+  <New>DocumentLibraryForm</New>
+</FormTemplates>
 </file>
 
-<file path=customXml/itemProps3.xml><?xml version="1.0" encoding="utf-8"?>
-<ds:datastoreItem xmlns:ds="http://schemas.openxmlformats.org/officeDocument/2006/customXml" ds:itemID="{D28F8BDD-5262-43F2-82B9-C94CA73566BC}">
-  <ds:schemaRefs>
-    <ds:schemaRef ds:uri="http://schemas.microsoft.com/office/2006/metadata/properties"/>
-    <ds:schemaRef ds:uri="http://schemas.microsoft.com/office/infopath/2007/PartnerControls"/>
-    <ds:schemaRef ds:uri="c5755897-8c83-4078-b72c-ee9eb48dbffd"/>
-  </ds:schemaRefs>
-</ds:datastoreItem>
+<file path=customXml/item4.xml><?xml version="1.0" encoding="utf-8"?>
+<b:Sources xmlns:b="http://schemas.openxmlformats.org/officeDocument/2006/bibliography" xmlns="http://schemas.openxmlformats.org/officeDocument/2006/bibliography" SelectedStyle="\IEEE2006OfficeOnline.xsl" StyleName="IEEE" Version="2006"/>
 </file>
 
-<file path=customXml/itemProps4.xml><?xml version="1.0" encoding="utf-8"?>
+<file path=customXml/itemProps1.xml><?xml version="1.0" encoding="utf-8"?>
 <ds:datastoreItem xmlns:ds="http://schemas.openxmlformats.org/officeDocument/2006/customXml" ds:itemID="{8EC7FCBE-A995-4FC9-913E-3BC68E765CFD}">
   <ds:schemaRefs>
     <ds:schemaRef ds:uri="http://schemas.microsoft.com/office/2006/metadata/contentType"/>
@@ -21857,4 +21919,30 @@
     <ds:schemaRef ds:uri="http://schemas.microsoft.com/internal/obd"/>
   </ds:schemaRefs>
 </ds:datastoreItem>
+</file>
+
+<file path=customXml/itemProps2.xml><?xml version="1.0" encoding="utf-8"?>
+<ds:datastoreItem xmlns:ds="http://schemas.openxmlformats.org/officeDocument/2006/customXml" ds:itemID="{D28F8BDD-5262-43F2-82B9-C94CA73566BC}">
+  <ds:schemaRefs>
+    <ds:schemaRef ds:uri="http://schemas.microsoft.com/office/2006/metadata/properties"/>
+    <ds:schemaRef ds:uri="http://schemas.microsoft.com/office/infopath/2007/PartnerControls"/>
+    <ds:schemaRef ds:uri="c5755897-8c83-4078-b72c-ee9eb48dbffd"/>
+  </ds:schemaRefs>
+</ds:datastoreItem>
+</file>
+
+<file path=customXml/itemProps3.xml><?xml version="1.0" encoding="utf-8"?>
+<ds:datastoreItem xmlns:ds="http://schemas.openxmlformats.org/officeDocument/2006/customXml" ds:itemID="{D05071D7-A467-4279-B01D-54B128D2A02F}">
+  <ds:schemaRefs>
+    <ds:schemaRef ds:uri="http://schemas.microsoft.com/sharepoint/v3/contenttype/forms"/>
+  </ds:schemaRefs>
+</ds:datastoreItem>
+</file>
+
+<file path=customXml/itemProps4.xml><?xml version="1.0" encoding="utf-8"?>
+<ds:datastoreItem xmlns:ds="http://schemas.openxmlformats.org/officeDocument/2006/customXml" ds:itemID="{DFE1D2DE-6C45-40CC-B123-28E38389E8FC}">
+  <ds:schemaRefs>
+    <ds:schemaRef ds:uri="http://schemas.openxmlformats.org/officeDocument/2006/bibliography"/>
+  </ds:schemaRefs>
+</ds:datastoreItem>
 </file>
</xml_diff>

<commit_message>
updated with deployment diagram
</commit_message>
<xml_diff>
--- a/Project_Document.docx
+++ b/Project_Document.docx
@@ -1,6 +1,6 @@
 
 <file path=word/document.xml><?xml version="1.0" encoding="utf-8"?>
-<w:document xmlns:wpc="http://schemas.microsoft.com/office/word/2010/wordprocessingCanvas" xmlns:cx="http://schemas.microsoft.com/office/drawing/2014/chartex" xmlns:cx1="http://schemas.microsoft.com/office/drawing/2015/9/8/chartex" xmlns:cx2="http://schemas.microsoft.com/office/drawing/2015/10/21/chartex" xmlns:cx3="http://schemas.microsoft.com/office/drawing/2016/5/9/chartex" xmlns:cx4="http://schemas.microsoft.com/office/drawing/2016/5/10/chartex" xmlns:cx5="http://schemas.microsoft.com/office/drawing/2016/5/11/chartex" xmlns:cx6="http://schemas.microsoft.com/office/drawing/2016/5/12/chartex" xmlns:cx7="http://schemas.microsoft.com/office/drawing/2016/5/13/chartex" xmlns:cx8="http://schemas.microsoft.com/office/drawing/2016/5/14/chartex" xmlns:mc="http://schemas.openxmlformats.org/markup-compatibility/2006" xmlns:aink="http://schemas.microsoft.com/office/drawing/2016/ink" xmlns:am3d="http://schemas.microsoft.com/office/drawing/2017/model3d" xmlns:o="urn:schemas-microsoft-com:office:office" xmlns:oel="http://schemas.microsoft.com/office/2019/extlst" xmlns:r="http://schemas.openxmlformats.org/officeDocument/2006/relationships" xmlns:m="http://schemas.openxmlformats.org/officeDocument/2006/math" xmlns:v="urn:schemas-microsoft-com:vml" xmlns:wp14="http://schemas.microsoft.com/office/word/2010/wordprocessingDrawing" xmlns:wp="http://schemas.openxmlformats.org/drawingml/2006/wordprocessingDrawing" xmlns:w10="urn:schemas-microsoft-com:office:word" xmlns:w="http://schemas.openxmlformats.org/wordprocessingml/2006/main" xmlns:w14="http://schemas.microsoft.com/office/word/2010/wordml" xmlns:w15="http://schemas.microsoft.com/office/word/2012/wordml" xmlns:w16cex="http://schemas.microsoft.com/office/word/2018/wordml/cex" xmlns:w16cid="http://schemas.microsoft.com/office/word/2016/wordml/cid" xmlns:w16="http://schemas.microsoft.com/office/word/2018/wordml" xmlns:w16du="http://schemas.microsoft.com/office/word/2023/wordml/word16du" xmlns:w16sdtdh="http://schemas.microsoft.com/office/word/2020/wordml/sdtdatahash" xmlns:w16sdtfl="http://schemas.microsoft.com/office/word/2024/wordml/sdtformatlock" xmlns:w16se="http://schemas.microsoft.com/office/word/2015/wordml/symex" xmlns:wpg="http://schemas.microsoft.com/office/word/2010/wordprocessingGroup" xmlns:wpi="http://schemas.microsoft.com/office/word/2010/wordprocessingInk" xmlns:wne="http://schemas.microsoft.com/office/word/2006/wordml" xmlns:wps="http://schemas.microsoft.com/office/word/2010/wordprocessingShape" mc:Ignorable="w14 w15 w16se w16cid w16 w16cex w16sdtdh w16sdtfl w16du wp14">
+<w:document xmlns:wpc="http://schemas.microsoft.com/office/word/2010/wordprocessingCanvas" xmlns:cx="http://schemas.microsoft.com/office/drawing/2014/chartex" xmlns:cx1="http://schemas.microsoft.com/office/drawing/2015/9/8/chartex" xmlns:mc="http://schemas.openxmlformats.org/markup-compatibility/2006" xmlns:o="urn:schemas-microsoft-com:office:office" xmlns:r="http://schemas.openxmlformats.org/officeDocument/2006/relationships" xmlns:m="http://schemas.openxmlformats.org/officeDocument/2006/math" xmlns:v="urn:schemas-microsoft-com:vml" xmlns:wp14="http://schemas.microsoft.com/office/word/2010/wordprocessingDrawing" xmlns:wp="http://schemas.openxmlformats.org/drawingml/2006/wordprocessingDrawing" xmlns:w10="urn:schemas-microsoft-com:office:word" xmlns:w="http://schemas.openxmlformats.org/wordprocessingml/2006/main" xmlns:w14="http://schemas.microsoft.com/office/word/2010/wordml" xmlns:w15="http://schemas.microsoft.com/office/word/2012/wordml" xmlns:w16se="http://schemas.microsoft.com/office/word/2015/wordml/symex" xmlns:wpg="http://schemas.microsoft.com/office/word/2010/wordprocessingGroup" xmlns:wpi="http://schemas.microsoft.com/office/word/2010/wordprocessingInk" xmlns:wne="http://schemas.microsoft.com/office/word/2006/wordml" xmlns:wps="http://schemas.microsoft.com/office/word/2010/wordprocessingShape" mc:Ignorable="w14 w15 w16se wp14">
   <w:body>
     <w:p>
       <w:pPr>
@@ -14,10 +14,12 @@
           <w14:ligatures w14:val="standardContextual"/>
         </w:rPr>
       </w:pPr>
+      <w:bookmarkStart w:id="0" w:name="_GoBack"/>
     </w:p>
     <w:sdt>
       <w:sdtPr>
         <w:rPr>
+          <w:rFonts w:eastAsiaTheme="minorHAnsi"/>
           <w:kern w:val="2"/>
           <w:sz w:val="2"/>
           <w:szCs w:val="2"/>
@@ -52,6 +54,7 @@
               <w:color w:val="156082" w:themeColor="accent1"/>
               <w:sz w:val="36"/>
               <w:szCs w:val="36"/>
+              <w:lang w:eastAsia="en-CA"/>
             </w:rPr>
             <mc:AlternateContent>
               <mc:Choice Requires="wpg">
@@ -556,7 +559,7 @@
                   </wp:anchor>
                 </w:drawing>
               </mc:Choice>
-              <mc:Fallback xmlns:a="http://schemas.openxmlformats.org/drawingml/2006/main" xmlns:a14="http://schemas.microsoft.com/office/drawing/2010/main" xmlns:pic="http://schemas.openxmlformats.org/drawingml/2006/picture">
+              <mc:Fallback xmlns:pic="http://schemas.openxmlformats.org/drawingml/2006/picture" xmlns:a14="http://schemas.microsoft.com/office/drawing/2010/main" xmlns:a="http://schemas.openxmlformats.org/drawingml/2006/main" xmlns:w16sdtfl="http://schemas.microsoft.com/office/word/2024/wordml/sdtformatlock" xmlns:w16sdtdh="http://schemas.microsoft.com/office/word/2020/wordml/sdtdatahash" xmlns:w16du="http://schemas.microsoft.com/office/word/2023/wordml/word16du" xmlns:w16="http://schemas.microsoft.com/office/word/2018/wordml" xmlns:w16cid="http://schemas.microsoft.com/office/word/2016/wordml/cid" xmlns:w16cex="http://schemas.microsoft.com/office/word/2018/wordml/cex" xmlns:oel="http://schemas.microsoft.com/office/2019/extlst" xmlns:am3d="http://schemas.microsoft.com/office/drawing/2017/model3d" xmlns:aink="http://schemas.microsoft.com/office/drawing/2016/ink" xmlns:cx8="http://schemas.microsoft.com/office/drawing/2016/5/14/chartex" xmlns:cx7="http://schemas.microsoft.com/office/drawing/2016/5/13/chartex" xmlns:cx6="http://schemas.microsoft.com/office/drawing/2016/5/12/chartex" xmlns:cx5="http://schemas.microsoft.com/office/drawing/2016/5/11/chartex" xmlns:cx4="http://schemas.microsoft.com/office/drawing/2016/5/10/chartex" xmlns:cx3="http://schemas.microsoft.com/office/drawing/2016/5/9/chartex" xmlns:cx2="http://schemas.microsoft.com/office/drawing/2015/10/21/chartex">
                 <w:pict>
                   <v:group id="Group 2" style="position:absolute;margin-left:0;margin-top:0;width:432.65pt;height:448.55pt;z-index:-251656192;mso-width-percent:706;mso-height-percent:566;mso-left-percent:220;mso-top-percent:300;mso-position-horizontal-relative:page;mso-position-vertical-relative:page;mso-width-percent:706;mso-height-percent:566;mso-left-percent:220;mso-top-percent:300" coordsize="43291,44910" o:spid="_x0000_s1026" w14:anchorId="5A87E509" o:gfxdata="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">
                     <o:lock v:ext="edit" aspectratio="t"/>
@@ -586,6 +589,7 @@
           <w:r>
             <w:rPr>
               <w:noProof/>
+              <w:lang w:eastAsia="en-CA"/>
             </w:rPr>
             <mc:AlternateContent>
               <mc:Choice Requires="wps">
@@ -911,7 +915,7 @@
                   </wp:anchor>
                 </w:drawing>
               </mc:Choice>
-              <mc:Fallback>
+              <mc:Fallback xmlns:w16sdtfl="http://schemas.microsoft.com/office/word/2024/wordml/sdtformatlock" xmlns:w16sdtdh="http://schemas.microsoft.com/office/word/2020/wordml/sdtdatahash" xmlns:w16du="http://schemas.microsoft.com/office/word/2023/wordml/word16du" xmlns:w16="http://schemas.microsoft.com/office/word/2018/wordml" xmlns:w16cid="http://schemas.microsoft.com/office/word/2016/wordml/cid" xmlns:w16cex="http://schemas.microsoft.com/office/word/2018/wordml/cex" xmlns:oel="http://schemas.microsoft.com/office/2019/extlst" xmlns:am3d="http://schemas.microsoft.com/office/drawing/2017/model3d" xmlns:aink="http://schemas.microsoft.com/office/drawing/2016/ink" xmlns:cx8="http://schemas.microsoft.com/office/drawing/2016/5/14/chartex" xmlns:cx7="http://schemas.microsoft.com/office/drawing/2016/5/13/chartex" xmlns:cx6="http://schemas.microsoft.com/office/drawing/2016/5/12/chartex" xmlns:cx5="http://schemas.microsoft.com/office/drawing/2016/5/11/chartex" xmlns:cx4="http://schemas.microsoft.com/office/drawing/2016/5/10/chartex" xmlns:cx3="http://schemas.microsoft.com/office/drawing/2016/5/9/chartex" xmlns:cx2="http://schemas.microsoft.com/office/drawing/2015/10/21/chartex">
                 <w:pict>
                   <v:shapetype w14:anchorId="5D23861C" id="_x0000_t202" coordsize="21600,21600" o:spt="202" path="m,l,21600r21600,l21600,xe">
                     <v:stroke joinstyle="miter"/>
@@ -1248,6 +1252,7 @@
           <w:docPartUnique/>
         </w:docPartObj>
       </w:sdtPr>
+      <w:sdtEndPr/>
       <w:sdtContent>
         <w:p>
           <w:pPr>
@@ -2080,7 +2085,7 @@
           <w:u w:val="single"/>
         </w:rPr>
       </w:pPr>
-      <w:bookmarkStart w:id="0" w:name="_Toc1059681725"/>
+      <w:bookmarkStart w:id="1" w:name="_Toc1059681725"/>
       <w:r>
         <w:rPr>
           <w:rFonts w:ascii="Vijaya" w:hAnsi="Vijaya" w:cs="Vijaya"/>
@@ -2094,7 +2099,7 @@
         <w:lastRenderedPageBreak/>
         <w:t>Project Brief</w:t>
       </w:r>
-      <w:bookmarkEnd w:id="0"/>
+      <w:bookmarkEnd w:id="1"/>
       <w:r>
         <w:rPr>
           <w:rFonts w:ascii="Vijaya" w:hAnsi="Vijaya" w:cs="Vijaya"/>
@@ -2252,7 +2257,7 @@
           <w:u w:val="single"/>
         </w:rPr>
       </w:pPr>
-      <w:bookmarkStart w:id="1" w:name="_Toc1417310849"/>
+      <w:bookmarkStart w:id="2" w:name="_Toc1417310849"/>
       <w:r>
         <w:rPr>
           <w:rFonts w:ascii="Vijaya" w:hAnsi="Vijaya" w:cs="Vijaya"/>
@@ -2265,7 +2270,7 @@
         </w:rPr>
         <w:t>Client Information</w:t>
       </w:r>
-      <w:bookmarkEnd w:id="1"/>
+      <w:bookmarkEnd w:id="2"/>
     </w:p>
     <w:p>
       <w:pPr>
@@ -2477,7 +2482,7 @@
           <w:u w:val="single"/>
         </w:rPr>
       </w:pPr>
-      <w:bookmarkStart w:id="2" w:name="_Toc1817125281"/>
+      <w:bookmarkStart w:id="3" w:name="_Toc1817125281"/>
       <w:r>
         <w:rPr>
           <w:rFonts w:ascii="Vijaya" w:hAnsi="Vijaya" w:cs="Vijaya"/>
@@ -2491,7 +2496,7 @@
         <w:lastRenderedPageBreak/>
         <w:t>Use Case Diagram</w:t>
       </w:r>
-      <w:bookmarkEnd w:id="2"/>
+      <w:bookmarkEnd w:id="3"/>
     </w:p>
     <w:p>
       <w:r>
@@ -2500,6 +2505,7 @@
           <w:noProof/>
           <w:sz w:val="36"/>
           <w:szCs w:val="36"/>
+          <w:lang w:eastAsia="en-CA"/>
         </w:rPr>
         <w:drawing>
           <wp:anchor distT="0" distB="0" distL="114300" distR="114300" simplePos="0" relativeHeight="251672576" behindDoc="0" locked="0" layoutInCell="1" allowOverlap="1" wp14:anchorId="6E2ECA04" wp14:editId="4FAC3E7C">
@@ -2577,8 +2583,8 @@
           <w:u w:val="single"/>
         </w:rPr>
       </w:pPr>
-      <w:bookmarkStart w:id="3" w:name="_Toc190522603"/>
-      <w:bookmarkStart w:id="4" w:name="_Toc893059735"/>
+      <w:bookmarkStart w:id="4" w:name="_Toc190522603"/>
+      <w:bookmarkStart w:id="5" w:name="_Toc893059735"/>
       <w:r>
         <w:rPr>
           <w:rFonts w:ascii="Vijaya" w:hAnsi="Vijaya" w:cs="Vijaya"/>
@@ -2592,8 +2598,8 @@
         <w:lastRenderedPageBreak/>
         <w:t>Use Case Descriptions</w:t>
       </w:r>
-      <w:bookmarkEnd w:id="3"/>
       <w:bookmarkEnd w:id="4"/>
+      <w:bookmarkEnd w:id="5"/>
     </w:p>
     <w:tbl>
       <w:tblPr>
@@ -6074,7 +6080,7 @@
                 <w:bCs/>
               </w:rPr>
             </w:pPr>
-            <w:bookmarkStart w:id="5" w:name="_Hlk192591838"/>
+            <w:bookmarkStart w:id="6" w:name="_Hlk192591838"/>
             <w:r>
               <w:rPr>
                 <w:b/>
@@ -6287,7 +6293,7 @@
           </w:p>
         </w:tc>
       </w:tr>
-      <w:bookmarkEnd w:id="5"/>
+      <w:bookmarkEnd w:id="6"/>
     </w:tbl>
     <w:p/>
     <w:tbl>
@@ -8518,10 +8524,7 @@
               <w:t xml:space="preserve"> </w:t>
             </w:r>
             <w:r>
-              <w:t xml:space="preserve">Failure: </w:t>
-            </w:r>
-            <w:r>
-              <w:t>Message sent to Client stating why the verification failed</w:t>
+              <w:t>Failure: Message sent to Client stating why the verification failed</w:t>
             </w:r>
           </w:p>
         </w:tc>
@@ -8562,6 +8565,7 @@
                 <w:b/>
                 <w:bCs/>
               </w:rPr>
+              <w:lastRenderedPageBreak/>
               <w:t>Use Case</w:t>
             </w:r>
           </w:p>
@@ -9013,7 +9017,7 @@
           <w:u w:val="single"/>
         </w:rPr>
       </w:pPr>
-      <w:bookmarkStart w:id="6" w:name="_Toc1250830049"/>
+      <w:bookmarkStart w:id="7" w:name="_Toc1250830049"/>
       <w:r>
         <w:rPr>
           <w:rFonts w:ascii="Vijaya" w:hAnsi="Vijaya" w:cs="Vijaya"/>
@@ -9027,7 +9031,7 @@
         <w:lastRenderedPageBreak/>
         <w:t>Class Diagram</w:t>
       </w:r>
-      <w:bookmarkEnd w:id="6"/>
+      <w:bookmarkEnd w:id="7"/>
     </w:p>
     <w:p>
       <w:r>
@@ -9039,6 +9043,7 @@
           <w:sz w:val="36"/>
           <w:szCs w:val="36"/>
           <w:u w:val="single"/>
+          <w:lang w:eastAsia="en-CA"/>
         </w:rPr>
         <w:drawing>
           <wp:anchor distT="0" distB="0" distL="114300" distR="114300" simplePos="0" relativeHeight="251671552" behindDoc="0" locked="0" layoutInCell="1" allowOverlap="1" wp14:anchorId="52B14CC3" wp14:editId="7C4F13E0">
@@ -9104,6 +9109,91 @@
     <w:p/>
     <w:p/>
     <w:p/>
+    <w:p>
+      <w:r>
+        <w:br w:type="page"/>
+      </w:r>
+    </w:p>
+    <w:p>
+      <w:pPr>
+        <w:rPr>
+          <w:b/>
+          <w:noProof/>
+          <w:lang w:eastAsia="en-CA"/>
+        </w:rPr>
+      </w:pPr>
+    </w:p>
+    <w:p>
+      <w:pPr>
+        <w:rPr>
+          <w:b/>
+          <w:noProof/>
+          <w:lang w:eastAsia="en-CA"/>
+        </w:rPr>
+      </w:pPr>
+      <w:r>
+        <w:rPr>
+          <w:b/>
+          <w:noProof/>
+          <w:lang w:eastAsia="en-CA"/>
+        </w:rPr>
+        <w:t>DEPLOYMENT DIAGRAM</w:t>
+      </w:r>
+    </w:p>
+    <w:p>
+      <w:r>
+        <w:rPr>
+          <w:noProof/>
+          <w:lang w:eastAsia="en-CA"/>
+        </w:rPr>
+        <w:drawing>
+          <wp:inline distT="0" distB="0" distL="0" distR="0" wp14:anchorId="146AAB5D" wp14:editId="10D75AD7">
+            <wp:extent cx="5943600" cy="3750310"/>
+            <wp:effectExtent l="0" t="0" r="0" b="2540"/>
+            <wp:docPr id="1" name="Picture 1"/>
+            <wp:cNvGraphicFramePr>
+              <a:graphicFrameLocks xmlns:a="http://schemas.openxmlformats.org/drawingml/2006/main" noChangeAspect="1"/>
+            </wp:cNvGraphicFramePr>
+            <a:graphic xmlns:a="http://schemas.openxmlformats.org/drawingml/2006/main">
+              <a:graphicData uri="http://schemas.openxmlformats.org/drawingml/2006/picture">
+                <pic:pic xmlns:pic="http://schemas.openxmlformats.org/drawingml/2006/picture">
+                  <pic:nvPicPr>
+                    <pic:cNvPr id="1" name="Deploymentdiagram1.png"/>
+                    <pic:cNvPicPr/>
+                  </pic:nvPicPr>
+                  <pic:blipFill>
+                    <a:blip r:embed="rId14">
+                      <a:extLst>
+                        <a:ext uri="{28A0092B-C50C-407E-A947-70E740481C1C}">
+                          <a14:useLocalDpi xmlns:a14="http://schemas.microsoft.com/office/drawing/2010/main" val="0"/>
+                        </a:ext>
+                      </a:extLst>
+                    </a:blip>
+                    <a:stretch>
+                      <a:fillRect/>
+                    </a:stretch>
+                  </pic:blipFill>
+                  <pic:spPr>
+                    <a:xfrm>
+                      <a:off x="0" y="0"/>
+                      <a:ext cx="5943600" cy="3750310"/>
+                    </a:xfrm>
+                    <a:prstGeom prst="rect">
+                      <a:avLst/>
+                    </a:prstGeom>
+                  </pic:spPr>
+                </pic:pic>
+              </a:graphicData>
+            </a:graphic>
+          </wp:inline>
+        </w:drawing>
+      </w:r>
+      <w:r>
+        <w:br w:type="page"/>
+      </w:r>
+    </w:p>
+    <w:p/>
+    <w:p/>
     <w:p/>
     <w:p>
       <w:pPr>
@@ -9123,7 +9213,7 @@
           <w14:ligatures w14:val="none"/>
         </w:rPr>
       </w:pPr>
-      <w:bookmarkStart w:id="7" w:name="_Toc2011269303"/>
+      <w:bookmarkStart w:id="8" w:name="_Toc2011269303"/>
       <w:r>
         <w:rPr>
           <w:rFonts w:ascii="Vijaya" w:eastAsia="Vijaya" w:hAnsi="Vijaya" w:cs="Vijaya"/>
@@ -9137,7 +9227,6 @@
           <w:u w:val="single"/>
           <w14:ligatures w14:val="none"/>
         </w:rPr>
-        <w:lastRenderedPageBreak/>
         <w:t>APPENDIX</w:t>
       </w:r>
       <w:r>
@@ -9155,7 +9244,7 @@
         </w:rPr>
         <w:t>: Team Constitution</w:t>
       </w:r>
-      <w:bookmarkEnd w:id="7"/>
+      <w:bookmarkEnd w:id="8"/>
     </w:p>
     <w:p>
       <w:pPr>
@@ -9177,7 +9266,7 @@
           <w14:ligatures w14:val="none"/>
         </w:rPr>
       </w:pPr>
-      <w:bookmarkStart w:id="8" w:name="_Toc190522604"/>
+      <w:bookmarkStart w:id="9" w:name="_Toc190522604"/>
     </w:p>
     <w:p>
       <w:pPr>
@@ -9189,8 +9278,8 @@
           <w:szCs w:val="36"/>
         </w:rPr>
       </w:pPr>
-      <w:bookmarkStart w:id="9" w:name="_Toc190522605"/>
-      <w:bookmarkEnd w:id="8"/>
+      <w:bookmarkStart w:id="10" w:name="_Toc190522605"/>
+      <w:bookmarkEnd w:id="9"/>
       <w:r>
         <w:rPr>
           <w:rFonts w:ascii="Vijaya" w:hAnsi="Vijaya" w:cs="Vijaya"/>
@@ -9201,7 +9290,7 @@
         </w:rPr>
         <w:t>Tour.js</w:t>
       </w:r>
-      <w:bookmarkEnd w:id="9"/>
+      <w:bookmarkEnd w:id="10"/>
     </w:p>
     <w:p>
       <w:pPr>
@@ -9220,6 +9309,7 @@
           <w:noProof/>
           <w:kern w:val="0"/>
           <w:szCs w:val="24"/>
+          <w:lang w:eastAsia="en-CA"/>
           <w14:ligatures w14:val="none"/>
         </w:rPr>
         <w:drawing>
@@ -9240,7 +9330,7 @@
                     </pic:cNvPicPr>
                   </pic:nvPicPr>
                   <pic:blipFill>
-                    <a:blip r:embed="rId14" cstate="print">
+                    <a:blip r:embed="rId15" cstate="print">
                       <a:extLst>
                         <a:ext uri="{28A0092B-C50C-407E-A947-70E740481C1C}">
                           <a14:useLocalDpi xmlns:a14="http://schemas.microsoft.com/office/drawing/2010/main" val="0"/>
@@ -9298,8 +9388,8 @@
           <w14:ligatures w14:val="none"/>
         </w:rPr>
       </w:pPr>
-      <w:bookmarkStart w:id="10" w:name="_Toc190522606"/>
-      <w:bookmarkStart w:id="11" w:name="_Toc686151914"/>
+      <w:bookmarkStart w:id="11" w:name="_Toc190522606"/>
+      <w:bookmarkStart w:id="12" w:name="_Toc686151914"/>
       <w:r>
         <w:rPr>
           <w:rFonts w:ascii="Vijaya" w:eastAsia="Vijaya" w:hAnsi="Vijaya" w:cs="Vijaya"/>
@@ -9314,8 +9404,8 @@
         </w:rPr>
         <w:t>The Team</w:t>
       </w:r>
-      <w:bookmarkEnd w:id="10"/>
       <w:bookmarkEnd w:id="11"/>
+      <w:bookmarkEnd w:id="12"/>
     </w:p>
     <w:p>
       <w:pPr>
@@ -9327,7 +9417,7 @@
           <w:szCs w:val="26"/>
         </w:rPr>
       </w:pPr>
-      <w:bookmarkStart w:id="12" w:name="_Toc190522607"/>
+      <w:bookmarkStart w:id="13" w:name="_Toc190522607"/>
       <w:r>
         <w:rPr>
           <w:rFonts w:ascii="Vijaya" w:hAnsi="Vijaya" w:cs="Vijaya"/>
@@ -9358,7 +9448,7 @@
         </w:rPr>
         <w:t>ingh</w:t>
       </w:r>
-      <w:bookmarkEnd w:id="12"/>
+      <w:bookmarkEnd w:id="13"/>
       <w:r>
         <w:rPr>
           <w:rFonts w:ascii="Vijaya" w:hAnsi="Vijaya" w:cs="Vijaya"/>
@@ -9540,7 +9630,7 @@
         </w:rPr>
         <w:t>and is trying to master them.</w:t>
       </w:r>
-      <w:bookmarkStart w:id="13" w:name="_Toc190522608"/>
+      <w:bookmarkStart w:id="14" w:name="_Toc190522608"/>
     </w:p>
     <w:p>
       <w:pPr>
@@ -9564,7 +9654,7 @@
         </w:rPr>
         <w:t>Roman Sorokin</w:t>
       </w:r>
-      <w:bookmarkEnd w:id="13"/>
+      <w:bookmarkEnd w:id="14"/>
     </w:p>
     <w:p>
       <w:pPr>
@@ -9709,7 +9799,7 @@
         </w:rPr>
         <w:t xml:space="preserve"> roles is analyzing organizational data for resource allocation and securing continued funding through data-driven decision making.</w:t>
       </w:r>
-      <w:bookmarkStart w:id="14" w:name="_Toc190522609"/>
+      <w:bookmarkStart w:id="15" w:name="_Toc190522609"/>
     </w:p>
     <w:p>
       <w:pPr>
@@ -9731,7 +9821,7 @@
         </w:rPr>
         <w:t>Ekamjot Singh</w:t>
       </w:r>
-      <w:bookmarkEnd w:id="14"/>
+      <w:bookmarkEnd w:id="15"/>
     </w:p>
     <w:p>
       <w:pPr>
@@ -9840,7 +9930,7 @@
         </w:rPr>
         <w:t xml:space="preserve">Mobile Development using React Native. </w:t>
       </w:r>
-      <w:bookmarkStart w:id="15" w:name="_Toc190522610"/>
+      <w:bookmarkStart w:id="16" w:name="_Toc190522610"/>
     </w:p>
     <w:p>
       <w:pPr>
@@ -9864,7 +9954,7 @@
         </w:rPr>
         <w:t>Steven Cole</w:t>
       </w:r>
-      <w:bookmarkEnd w:id="15"/>
+      <w:bookmarkEnd w:id="16"/>
     </w:p>
     <w:p>
       <w:pPr>
@@ -9973,7 +10063,7 @@
         </w:rPr>
         <w:t xml:space="preserve"> wife and daughter, two jobs, and designing games.</w:t>
       </w:r>
-      <w:bookmarkStart w:id="16" w:name="_Toc190522611"/>
+      <w:bookmarkStart w:id="17" w:name="_Toc190522611"/>
     </w:p>
     <w:p>
       <w:pPr>
@@ -9995,7 +10085,7 @@
         </w:rPr>
         <w:t>Sukhman Singh Brar</w:t>
       </w:r>
-      <w:bookmarkEnd w:id="16"/>
+      <w:bookmarkEnd w:id="17"/>
     </w:p>
     <w:p>
       <w:pPr>
@@ -10021,6 +10111,7 @@
           <w:szCs w:val="24"/>
           <w14:ligatures w14:val="none"/>
         </w:rPr>
+        <w:lastRenderedPageBreak/>
         <w:t>Sukhman has a</w:t>
       </w:r>
       <w:r>
@@ -10144,8 +10235,8 @@
           <w14:ligatures w14:val="none"/>
         </w:rPr>
       </w:pPr>
-      <w:bookmarkStart w:id="17" w:name="_Toc190522612"/>
-      <w:bookmarkStart w:id="18" w:name="_Toc674866485"/>
+      <w:bookmarkStart w:id="18" w:name="_Toc190522612"/>
+      <w:bookmarkStart w:id="19" w:name="_Toc674866485"/>
       <w:r>
         <w:rPr>
           <w:rFonts w:ascii="Vijaya" w:eastAsia="Vijaya" w:hAnsi="Vijaya" w:cs="Vijaya"/>
@@ -10161,8 +10252,8 @@
         <w:lastRenderedPageBreak/>
         <w:t>Team Goals</w:t>
       </w:r>
-      <w:bookmarkEnd w:id="17"/>
       <w:bookmarkEnd w:id="18"/>
+      <w:bookmarkEnd w:id="19"/>
     </w:p>
     <w:p>
       <w:pPr>
@@ -10419,8 +10510,8 @@
           <w14:ligatures w14:val="none"/>
         </w:rPr>
       </w:pPr>
-      <w:bookmarkStart w:id="19" w:name="_Toc190522613"/>
-      <w:bookmarkStart w:id="20" w:name="_Toc1233303759"/>
+      <w:bookmarkStart w:id="20" w:name="_Toc190522613"/>
+      <w:bookmarkStart w:id="21" w:name="_Toc1233303759"/>
       <w:r>
         <w:rPr>
           <w:rFonts w:ascii="Vijaya" w:eastAsia="Vijaya" w:hAnsi="Vijaya" w:cs="Vijaya"/>
@@ -10435,8 +10526,8 @@
         </w:rPr>
         <w:t>IP Statement</w:t>
       </w:r>
-      <w:bookmarkEnd w:id="19"/>
       <w:bookmarkEnd w:id="20"/>
+      <w:bookmarkEnd w:id="21"/>
     </w:p>
     <w:p>
       <w:pPr>
@@ -10627,7 +10718,7 @@
         </w:rPr>
         <w:t xml:space="preserve"> </w:t>
       </w:r>
-      <w:hyperlink r:id="rId15" w:history="1">
+      <w:hyperlink r:id="rId16" w:history="1">
         <w:r>
           <w:rPr>
             <w:rFonts w:ascii="Calibri Light" w:eastAsia="Times New Roman" w:hAnsi="Calibri Light" w:cs="Times New Roman"/>
@@ -10668,7 +10759,7 @@
         </w:rPr>
         <w:t xml:space="preserve">AC.2.11.1 </w:t>
       </w:r>
-      <w:hyperlink r:id="rId16" w:history="1">
+      <w:hyperlink r:id="rId17" w:history="1">
         <w:r>
           <w:rPr>
             <w:rFonts w:ascii="Calibri Light" w:eastAsia="Times New Roman" w:hAnsi="Calibri Light" w:cs="Times New Roman"/>
@@ -10718,7 +10809,7 @@
         </w:rPr>
         <w:t xml:space="preserve"> </w:t>
       </w:r>
-      <w:hyperlink r:id="rId17" w:history="1">
+      <w:hyperlink r:id="rId18" w:history="1">
         <w:r>
           <w:rPr>
             <w:rFonts w:ascii="Calibri Light" w:eastAsia="Times New Roman" w:hAnsi="Calibri Light" w:cs="Times New Roman"/>
@@ -10768,7 +10859,7 @@
         </w:rPr>
         <w:t xml:space="preserve"> </w:t>
       </w:r>
-      <w:hyperlink r:id="rId18" w:history="1">
+      <w:hyperlink r:id="rId19" w:history="1">
         <w:r>
           <w:rPr>
             <w:rFonts w:ascii="Calibri Light" w:eastAsia="Times New Roman" w:hAnsi="Calibri Light" w:cs="Times New Roman"/>
@@ -10833,8 +10924,8 @@
           <w14:ligatures w14:val="none"/>
         </w:rPr>
       </w:pPr>
-      <w:bookmarkStart w:id="21" w:name="_Toc190522614"/>
-      <w:bookmarkStart w:id="22" w:name="_Toc416809450"/>
+      <w:bookmarkStart w:id="22" w:name="_Toc190522614"/>
+      <w:bookmarkStart w:id="23" w:name="_Toc416809450"/>
       <w:r>
         <w:rPr>
           <w:rFonts w:ascii="Vijaya" w:eastAsia="Vijaya" w:hAnsi="Vijaya" w:cs="Vijaya"/>
@@ -10849,8 +10940,8 @@
         </w:rPr>
         <w:t>Member Roles and Specializations</w:t>
       </w:r>
-      <w:bookmarkEnd w:id="21"/>
       <w:bookmarkEnd w:id="22"/>
+      <w:bookmarkEnd w:id="23"/>
     </w:p>
     <w:p>
       <w:pPr>
@@ -10864,7 +10955,7 @@
           <w:szCs w:val="26"/>
         </w:rPr>
       </w:pPr>
-      <w:bookmarkStart w:id="23" w:name="_Toc190522615"/>
+      <w:bookmarkStart w:id="24" w:name="_Toc190522615"/>
       <w:r>
         <w:rPr>
           <w:rFonts w:ascii="Vijaya" w:hAnsi="Vijaya" w:cs="Vijaya"/>
@@ -10875,7 +10966,7 @@
         </w:rPr>
         <w:t>Manminder Singh</w:t>
       </w:r>
-      <w:bookmarkEnd w:id="23"/>
+      <w:bookmarkEnd w:id="24"/>
     </w:p>
     <w:tbl>
       <w:tblPr>
@@ -11005,7 +11096,7 @@
           <w:szCs w:val="26"/>
         </w:rPr>
       </w:pPr>
-      <w:bookmarkStart w:id="24" w:name="_Toc190522616"/>
+      <w:bookmarkStart w:id="25" w:name="_Toc190522616"/>
       <w:r>
         <w:rPr>
           <w:rFonts w:ascii="Vijaya" w:hAnsi="Vijaya" w:cs="Vijaya"/>
@@ -11016,7 +11107,7 @@
         </w:rPr>
         <w:t>Roman Sorokin</w:t>
       </w:r>
-      <w:bookmarkEnd w:id="24"/>
+      <w:bookmarkEnd w:id="25"/>
     </w:p>
     <w:tbl>
       <w:tblPr>
@@ -11131,7 +11222,7 @@
           <w:szCs w:val="26"/>
         </w:rPr>
       </w:pPr>
-      <w:bookmarkStart w:id="25" w:name="_Toc190522617"/>
+      <w:bookmarkStart w:id="26" w:name="_Toc190522617"/>
       <w:r>
         <w:rPr>
           <w:rFonts w:ascii="Vijaya" w:hAnsi="Vijaya" w:cs="Vijaya"/>
@@ -11142,7 +11233,7 @@
         </w:rPr>
         <w:t>Ekamjot Singh</w:t>
       </w:r>
-      <w:bookmarkEnd w:id="25"/>
+      <w:bookmarkEnd w:id="26"/>
     </w:p>
     <w:tbl>
       <w:tblPr>
@@ -11286,7 +11377,7 @@
           <w:szCs w:val="26"/>
         </w:rPr>
       </w:pPr>
-      <w:bookmarkStart w:id="26" w:name="_Toc190522618"/>
+      <w:bookmarkStart w:id="27" w:name="_Toc190522618"/>
       <w:r>
         <w:rPr>
           <w:rFonts w:ascii="Vijaya" w:hAnsi="Vijaya" w:cs="Vijaya"/>
@@ -11297,7 +11388,7 @@
         </w:rPr>
         <w:t>Steven Cole</w:t>
       </w:r>
-      <w:bookmarkEnd w:id="26"/>
+      <w:bookmarkEnd w:id="27"/>
     </w:p>
     <w:tbl>
       <w:tblPr>
@@ -11399,7 +11490,7 @@
           <w:szCs w:val="26"/>
         </w:rPr>
       </w:pPr>
-      <w:bookmarkStart w:id="27" w:name="_Toc190522619"/>
+      <w:bookmarkStart w:id="28" w:name="_Toc190522619"/>
       <w:r>
         <w:rPr>
           <w:rFonts w:ascii="Vijaya" w:hAnsi="Vijaya" w:cs="Vijaya"/>
@@ -11410,7 +11501,7 @@
         </w:rPr>
         <w:t>Sukhman Singh Brar</w:t>
       </w:r>
-      <w:bookmarkEnd w:id="27"/>
+      <w:bookmarkEnd w:id="28"/>
     </w:p>
     <w:tbl>
       <w:tblPr>
@@ -11576,8 +11667,8 @@
           <w14:ligatures w14:val="none"/>
         </w:rPr>
       </w:pPr>
-      <w:bookmarkStart w:id="28" w:name="_Toc190522620"/>
-      <w:bookmarkStart w:id="29" w:name="_Toc833002143"/>
+      <w:bookmarkStart w:id="29" w:name="_Toc190522620"/>
+      <w:bookmarkStart w:id="30" w:name="_Toc833002143"/>
       <w:r>
         <w:rPr>
           <w:rFonts w:ascii="Vijaya" w:eastAsia="Vijaya" w:hAnsi="Vijaya" w:cs="Vijaya"/>
@@ -11593,8 +11684,8 @@
         <w:lastRenderedPageBreak/>
         <w:t>Task Division</w:t>
       </w:r>
-      <w:bookmarkEnd w:id="28"/>
       <w:bookmarkEnd w:id="29"/>
+      <w:bookmarkEnd w:id="30"/>
     </w:p>
     <w:p>
       <w:pPr>
@@ -13031,8 +13122,8 @@
           <w14:ligatures w14:val="none"/>
         </w:rPr>
       </w:pPr>
-      <w:bookmarkStart w:id="30" w:name="_Toc190522621"/>
-      <w:bookmarkStart w:id="31" w:name="_Toc104742004"/>
+      <w:bookmarkStart w:id="31" w:name="_Toc190522621"/>
+      <w:bookmarkStart w:id="32" w:name="_Toc104742004"/>
       <w:r>
         <w:rPr>
           <w:rFonts w:ascii="Times New Roman" w:eastAsia="Times New Roman" w:hAnsi="Times New Roman" w:cs="Times New Roman"/>
@@ -13062,8 +13153,8 @@
         </w:rPr>
         <w:t xml:space="preserve"> Communication</w:t>
       </w:r>
-      <w:bookmarkEnd w:id="30"/>
       <w:bookmarkEnd w:id="31"/>
+      <w:bookmarkEnd w:id="32"/>
     </w:p>
     <w:p>
       <w:pPr>
@@ -13385,8 +13476,8 @@
           <w14:ligatures w14:val="none"/>
         </w:rPr>
       </w:pPr>
-      <w:bookmarkStart w:id="32" w:name="_Toc190522622"/>
-      <w:bookmarkStart w:id="33" w:name="_Toc801697430"/>
+      <w:bookmarkStart w:id="33" w:name="_Toc190522622"/>
+      <w:bookmarkStart w:id="34" w:name="_Toc801697430"/>
       <w:r>
         <w:rPr>
           <w:rFonts w:ascii="Times New Roman" w:eastAsia="Times New Roman" w:hAnsi="Times New Roman" w:cs="Times New Roman"/>
@@ -13416,8 +13507,8 @@
         </w:rPr>
         <w:t>Meeting Times</w:t>
       </w:r>
-      <w:bookmarkEnd w:id="32"/>
       <w:bookmarkEnd w:id="33"/>
+      <w:bookmarkEnd w:id="34"/>
     </w:p>
     <w:p>
       <w:pPr>
@@ -13534,8 +13625,8 @@
           <w14:ligatures w14:val="none"/>
         </w:rPr>
       </w:pPr>
-      <w:bookmarkStart w:id="34" w:name="_Toc190522623"/>
-      <w:bookmarkStart w:id="35" w:name="_Toc1391638283"/>
+      <w:bookmarkStart w:id="35" w:name="_Toc190522623"/>
+      <w:bookmarkStart w:id="36" w:name="_Toc1391638283"/>
       <w:r>
         <w:rPr>
           <w:rFonts w:ascii="Times New Roman" w:eastAsia="Times New Roman" w:hAnsi="Times New Roman" w:cs="Times New Roman"/>
@@ -13566,8 +13657,8 @@
         </w:rPr>
         <w:t>Conduct</w:t>
       </w:r>
-      <w:bookmarkEnd w:id="34"/>
       <w:bookmarkEnd w:id="35"/>
+      <w:bookmarkEnd w:id="36"/>
     </w:p>
     <w:p>
       <w:pPr>
@@ -14009,8 +14100,8 @@
           <w14:ligatures w14:val="none"/>
         </w:rPr>
       </w:pPr>
-      <w:bookmarkStart w:id="36" w:name="_Toc190522624"/>
-      <w:bookmarkStart w:id="37" w:name="_Toc14754053"/>
+      <w:bookmarkStart w:id="37" w:name="_Toc190522624"/>
+      <w:bookmarkStart w:id="38" w:name="_Toc14754053"/>
       <w:r>
         <w:rPr>
           <w:rFonts w:ascii="Vijaya" w:eastAsia="Vijaya" w:hAnsi="Vijaya" w:cs="Vijaya"/>
@@ -14026,8 +14117,8 @@
         <w:lastRenderedPageBreak/>
         <w:t>Accountability</w:t>
       </w:r>
-      <w:bookmarkEnd w:id="36"/>
       <w:bookmarkEnd w:id="37"/>
+      <w:bookmarkEnd w:id="38"/>
     </w:p>
     <w:p>
       <w:pPr>
@@ -14236,7 +14327,7 @@
           <w14:ligatures w14:val="none"/>
         </w:rPr>
       </w:pPr>
-      <w:bookmarkStart w:id="38" w:name="_Toc190522625"/>
+      <w:bookmarkStart w:id="39" w:name="_Toc190522625"/>
       <w:r>
         <w:rPr>
           <w:rFonts w:ascii="Vijaya" w:eastAsia="Vijaya" w:hAnsi="Vijaya" w:cs="Vijaya"/>
@@ -14251,7 +14342,7 @@
         </w:rPr>
         <w:t>Tier 2 Offence</w:t>
       </w:r>
-      <w:bookmarkEnd w:id="38"/>
+      <w:bookmarkEnd w:id="39"/>
       <w:r>
         <w:rPr>
           <w:rFonts w:ascii="Vijaya" w:eastAsia="Vijaya" w:hAnsi="Vijaya" w:cs="Vijaya"/>
@@ -14305,7 +14396,7 @@
           <w14:ligatures w14:val="none"/>
         </w:rPr>
       </w:pPr>
-      <w:bookmarkStart w:id="39" w:name="_Toc190522626"/>
+      <w:bookmarkStart w:id="40" w:name="_Toc190522626"/>
       <w:r>
         <w:rPr>
           <w:rFonts w:ascii="Vijaya" w:eastAsia="Vijaya" w:hAnsi="Vijaya" w:cs="Vijaya"/>
@@ -14320,7 +14411,7 @@
         </w:rPr>
         <w:t>Tier 3 Offence</w:t>
       </w:r>
-      <w:bookmarkEnd w:id="39"/>
+      <w:bookmarkEnd w:id="40"/>
       <w:r>
         <w:rPr>
           <w:rFonts w:ascii="Vijaya" w:eastAsia="Vijaya" w:hAnsi="Vijaya" w:cs="Vijaya"/>
@@ -14551,7 +14642,7 @@
           <w14:ligatures w14:val="none"/>
         </w:rPr>
       </w:pPr>
-      <w:bookmarkStart w:id="40" w:name="_Toc190522627"/>
+      <w:bookmarkStart w:id="41" w:name="_Toc190522627"/>
       <w:r>
         <w:rPr>
           <w:rFonts w:ascii="Vijaya" w:eastAsia="Vijaya" w:hAnsi="Vijaya" w:cs="Vijaya"/>
@@ -14566,7 +14657,7 @@
         </w:rPr>
         <w:t>Tier 2 Offence</w:t>
       </w:r>
-      <w:bookmarkEnd w:id="40"/>
+      <w:bookmarkEnd w:id="41"/>
       <w:r>
         <w:rPr>
           <w:rFonts w:ascii="Vijaya" w:eastAsia="Vijaya" w:hAnsi="Vijaya" w:cs="Vijaya"/>
@@ -14620,7 +14711,7 @@
           <w14:ligatures w14:val="none"/>
         </w:rPr>
       </w:pPr>
-      <w:bookmarkStart w:id="41" w:name="_Toc190522628"/>
+      <w:bookmarkStart w:id="42" w:name="_Toc190522628"/>
       <w:r>
         <w:rPr>
           <w:rFonts w:ascii="Vijaya" w:eastAsia="Vijaya" w:hAnsi="Vijaya" w:cs="Vijaya"/>
@@ -14635,7 +14726,7 @@
         </w:rPr>
         <w:t>Tier 3 Offence</w:t>
       </w:r>
-      <w:bookmarkEnd w:id="41"/>
+      <w:bookmarkEnd w:id="42"/>
       <w:r>
         <w:rPr>
           <w:rFonts w:ascii="Vijaya" w:eastAsia="Vijaya" w:hAnsi="Vijaya" w:cs="Vijaya"/>
@@ -15112,7 +15203,7 @@
           <w:szCs w:val="32"/>
         </w:rPr>
       </w:pPr>
-      <w:bookmarkStart w:id="42" w:name="_Toc190522629"/>
+      <w:bookmarkStart w:id="43" w:name="_Toc190522629"/>
       <w:r>
         <w:rPr>
           <w:rFonts w:ascii="Vijaya" w:hAnsi="Vijaya" w:cs="Vijaya"/>
@@ -15123,7 +15214,7 @@
         </w:rPr>
         <w:t>Case 1</w:t>
       </w:r>
-      <w:bookmarkEnd w:id="42"/>
+      <w:bookmarkEnd w:id="43"/>
     </w:p>
     <w:p>
       <w:pPr>
@@ -15294,7 +15385,7 @@
           <w:szCs w:val="32"/>
         </w:rPr>
       </w:pPr>
-      <w:bookmarkStart w:id="43" w:name="_Toc190522630"/>
+      <w:bookmarkStart w:id="44" w:name="_Toc190522630"/>
       <w:r>
         <w:rPr>
           <w:rFonts w:ascii="Vijaya" w:hAnsi="Vijaya" w:cs="Vijaya"/>
@@ -15306,7 +15397,7 @@
         <w:lastRenderedPageBreak/>
         <w:t>Case 2</w:t>
       </w:r>
-      <w:bookmarkEnd w:id="43"/>
+      <w:bookmarkEnd w:id="44"/>
     </w:p>
     <w:p>
       <w:pPr>
@@ -15519,7 +15610,7 @@
           <w:szCs w:val="32"/>
         </w:rPr>
       </w:pPr>
-      <w:bookmarkStart w:id="44" w:name="_Toc190522631"/>
+      <w:bookmarkStart w:id="45" w:name="_Toc190522631"/>
       <w:r>
         <w:rPr>
           <w:rFonts w:ascii="Vijaya" w:hAnsi="Vijaya" w:cs="Vijaya"/>
@@ -15530,7 +15621,7 @@
         </w:rPr>
         <w:t>Case 3</w:t>
       </w:r>
-      <w:bookmarkEnd w:id="44"/>
+      <w:bookmarkEnd w:id="45"/>
     </w:p>
     <w:p>
       <w:pPr>
@@ -15770,8 +15861,8 @@
           <w14:ligatures w14:val="none"/>
         </w:rPr>
       </w:pPr>
-      <w:bookmarkStart w:id="45" w:name="_Toc190522632"/>
-      <w:bookmarkStart w:id="46" w:name="_Toc1586484134"/>
+      <w:bookmarkStart w:id="46" w:name="_Toc190522632"/>
+      <w:bookmarkStart w:id="47" w:name="_Toc1586484134"/>
       <w:r>
         <w:rPr>
           <w:rFonts w:ascii="Vijaya" w:eastAsia="Vijaya" w:hAnsi="Vijaya" w:cs="Vijaya"/>
@@ -15787,8 +15878,8 @@
         <w:lastRenderedPageBreak/>
         <w:t>Expelling A Member</w:t>
       </w:r>
-      <w:bookmarkEnd w:id="45"/>
       <w:bookmarkEnd w:id="46"/>
+      <w:bookmarkEnd w:id="47"/>
     </w:p>
     <w:p>
       <w:pPr>
@@ -15837,8 +15928,8 @@
           <w14:ligatures w14:val="none"/>
         </w:rPr>
       </w:pPr>
-      <w:bookmarkStart w:id="47" w:name="_Toc190522633"/>
-      <w:bookmarkStart w:id="48" w:name="_Toc1344977660"/>
+      <w:bookmarkStart w:id="48" w:name="_Toc190522633"/>
+      <w:bookmarkStart w:id="49" w:name="_Toc1344977660"/>
       <w:r>
         <w:rPr>
           <w:rFonts w:ascii="Vijaya" w:eastAsia="Vijaya" w:hAnsi="Vijaya" w:cs="Vijaya"/>
@@ -15853,8 +15944,8 @@
         </w:rPr>
         <w:t>Conclusion</w:t>
       </w:r>
-      <w:bookmarkEnd w:id="47"/>
       <w:bookmarkEnd w:id="48"/>
+      <w:bookmarkEnd w:id="49"/>
     </w:p>
     <w:p>
       <w:pPr>
@@ -16307,8 +16398,8 @@
           <w14:ligatures w14:val="none"/>
         </w:rPr>
       </w:pPr>
-      <w:bookmarkStart w:id="49" w:name="_Toc190522634"/>
-      <w:bookmarkStart w:id="50" w:name="_Toc394041164"/>
+      <w:bookmarkStart w:id="50" w:name="_Toc190522634"/>
+      <w:bookmarkStart w:id="51" w:name="_Toc394041164"/>
       <w:r>
         <w:rPr>
           <w:rFonts w:ascii="Vijaya" w:eastAsia="Vijaya" w:hAnsi="Vijaya" w:cs="Vijaya"/>
@@ -16324,8 +16415,8 @@
         <w:lastRenderedPageBreak/>
         <w:t>Agreement</w:t>
       </w:r>
-      <w:bookmarkEnd w:id="49"/>
       <w:bookmarkEnd w:id="50"/>
+      <w:bookmarkEnd w:id="51"/>
     </w:p>
     <w:p>
       <w:pPr>
@@ -16738,9 +16829,10 @@
         </w:rPr>
       </w:pPr>
     </w:p>
+    <w:bookmarkEnd w:id="0"/>
     <w:p/>
     <w:sectPr>
-      <w:footerReference w:type="default" r:id="rId19"/>
+      <w:footerReference w:type="default" r:id="rId20"/>
       <w:pgSz w:w="12240" w:h="15840"/>
       <w:pgMar w:top="1440" w:right="1440" w:bottom="1440" w:left="1440" w:header="708" w:footer="708" w:gutter="0"/>
       <w:pgNumType w:start="0"/>
@@ -16753,7 +16845,7 @@
 </file>
 
 <file path=word/endnotes.xml><?xml version="1.0" encoding="utf-8"?>
-<w:endnotes xmlns:wpc="http://schemas.microsoft.com/office/word/2010/wordprocessingCanvas" xmlns:cx="http://schemas.microsoft.com/office/drawing/2014/chartex" xmlns:cx1="http://schemas.microsoft.com/office/drawing/2015/9/8/chartex" xmlns:cx2="http://schemas.microsoft.com/office/drawing/2015/10/21/chartex" xmlns:cx3="http://schemas.microsoft.com/office/drawing/2016/5/9/chartex" xmlns:cx4="http://schemas.microsoft.com/office/drawing/2016/5/10/chartex" xmlns:cx5="http://schemas.microsoft.com/office/drawing/2016/5/11/chartex" xmlns:cx6="http://schemas.microsoft.com/office/drawing/2016/5/12/chartex" xmlns:cx7="http://schemas.microsoft.com/office/drawing/2016/5/13/chartex" xmlns:cx8="http://schemas.microsoft.com/office/drawing/2016/5/14/chartex" xmlns:mc="http://schemas.openxmlformats.org/markup-compatibility/2006" xmlns:aink="http://schemas.microsoft.com/office/drawing/2016/ink" xmlns:am3d="http://schemas.microsoft.com/office/drawing/2017/model3d" xmlns:o="urn:schemas-microsoft-com:office:office" xmlns:oel="http://schemas.microsoft.com/office/2019/extlst" xmlns:r="http://schemas.openxmlformats.org/officeDocument/2006/relationships" xmlns:m="http://schemas.openxmlformats.org/officeDocument/2006/math" xmlns:v="urn:schemas-microsoft-com:vml" xmlns:wp14="http://schemas.microsoft.com/office/word/2010/wordprocessingDrawing" xmlns:wp="http://schemas.openxmlformats.org/drawingml/2006/wordprocessingDrawing" xmlns:w10="urn:schemas-microsoft-com:office:word" xmlns:w="http://schemas.openxmlformats.org/wordprocessingml/2006/main" xmlns:w14="http://schemas.microsoft.com/office/word/2010/wordml" xmlns:w15="http://schemas.microsoft.com/office/word/2012/wordml" xmlns:w16cex="http://schemas.microsoft.com/office/word/2018/wordml/cex" xmlns:w16cid="http://schemas.microsoft.com/office/word/2016/wordml/cid" xmlns:w16="http://schemas.microsoft.com/office/word/2018/wordml" xmlns:w16du="http://schemas.microsoft.com/office/word/2023/wordml/word16du" xmlns:w16sdtdh="http://schemas.microsoft.com/office/word/2020/wordml/sdtdatahash" xmlns:w16sdtfl="http://schemas.microsoft.com/office/word/2024/wordml/sdtformatlock" xmlns:w16se="http://schemas.microsoft.com/office/word/2015/wordml/symex" xmlns:wpg="http://schemas.microsoft.com/office/word/2010/wordprocessingGroup" xmlns:wpi="http://schemas.microsoft.com/office/word/2010/wordprocessingInk" xmlns:wne="http://schemas.microsoft.com/office/word/2006/wordml" xmlns:wps="http://schemas.microsoft.com/office/word/2010/wordprocessingShape" mc:Ignorable="w14 w15 w16se w16cid w16 w16cex w16sdtdh w16sdtfl w16du wp14">
+<w:endnotes xmlns:wpc="http://schemas.microsoft.com/office/word/2010/wordprocessingCanvas" xmlns:cx="http://schemas.microsoft.com/office/drawing/2014/chartex" xmlns:cx1="http://schemas.microsoft.com/office/drawing/2015/9/8/chartex" xmlns:mc="http://schemas.openxmlformats.org/markup-compatibility/2006" xmlns:o="urn:schemas-microsoft-com:office:office" xmlns:r="http://schemas.openxmlformats.org/officeDocument/2006/relationships" xmlns:m="http://schemas.openxmlformats.org/officeDocument/2006/math" xmlns:v="urn:schemas-microsoft-com:vml" xmlns:wp14="http://schemas.microsoft.com/office/word/2010/wordprocessingDrawing" xmlns:wp="http://schemas.openxmlformats.org/drawingml/2006/wordprocessingDrawing" xmlns:w10="urn:schemas-microsoft-com:office:word" xmlns:w="http://schemas.openxmlformats.org/wordprocessingml/2006/main" xmlns:w14="http://schemas.microsoft.com/office/word/2010/wordml" xmlns:w15="http://schemas.microsoft.com/office/word/2012/wordml" xmlns:w16se="http://schemas.microsoft.com/office/word/2015/wordml/symex" xmlns:wpg="http://schemas.microsoft.com/office/word/2010/wordprocessingGroup" xmlns:wpi="http://schemas.microsoft.com/office/word/2010/wordprocessingInk" xmlns:wne="http://schemas.microsoft.com/office/word/2006/wordml" xmlns:wps="http://schemas.microsoft.com/office/word/2010/wordprocessingShape" mc:Ignorable="w14 w15 w16se wp14">
   <w:endnote w:type="separator" w:id="-1">
     <w:p>
       <w:pPr>
@@ -16778,7 +16870,7 @@
 </file>
 
 <file path=word/footer1.xml><?xml version="1.0" encoding="utf-8"?>
-<w:ftr xmlns:wpc="http://schemas.microsoft.com/office/word/2010/wordprocessingCanvas" xmlns:cx="http://schemas.microsoft.com/office/drawing/2014/chartex" xmlns:cx1="http://schemas.microsoft.com/office/drawing/2015/9/8/chartex" xmlns:cx2="http://schemas.microsoft.com/office/drawing/2015/10/21/chartex" xmlns:cx3="http://schemas.microsoft.com/office/drawing/2016/5/9/chartex" xmlns:cx4="http://schemas.microsoft.com/office/drawing/2016/5/10/chartex" xmlns:cx5="http://schemas.microsoft.com/office/drawing/2016/5/11/chartex" xmlns:cx6="http://schemas.microsoft.com/office/drawing/2016/5/12/chartex" xmlns:cx7="http://schemas.microsoft.com/office/drawing/2016/5/13/chartex" xmlns:cx8="http://schemas.microsoft.com/office/drawing/2016/5/14/chartex" xmlns:mc="http://schemas.openxmlformats.org/markup-compatibility/2006" xmlns:aink="http://schemas.microsoft.com/office/drawing/2016/ink" xmlns:am3d="http://schemas.microsoft.com/office/drawing/2017/model3d" xmlns:o="urn:schemas-microsoft-com:office:office" xmlns:oel="http://schemas.microsoft.com/office/2019/extlst" xmlns:r="http://schemas.openxmlformats.org/officeDocument/2006/relationships" xmlns:m="http://schemas.openxmlformats.org/officeDocument/2006/math" xmlns:v="urn:schemas-microsoft-com:vml" xmlns:wp14="http://schemas.microsoft.com/office/word/2010/wordprocessingDrawing" xmlns:wp="http://schemas.openxmlformats.org/drawingml/2006/wordprocessingDrawing" xmlns:w10="urn:schemas-microsoft-com:office:word" xmlns:w="http://schemas.openxmlformats.org/wordprocessingml/2006/main" xmlns:w14="http://schemas.microsoft.com/office/word/2010/wordml" xmlns:w15="http://schemas.microsoft.com/office/word/2012/wordml" xmlns:w16cex="http://schemas.microsoft.com/office/word/2018/wordml/cex" xmlns:w16cid="http://schemas.microsoft.com/office/word/2016/wordml/cid" xmlns:w16="http://schemas.microsoft.com/office/word/2018/wordml" xmlns:w16du="http://schemas.microsoft.com/office/word/2023/wordml/word16du" xmlns:w16sdtdh="http://schemas.microsoft.com/office/word/2020/wordml/sdtdatahash" xmlns:w16sdtfl="http://schemas.microsoft.com/office/word/2024/wordml/sdtformatlock" xmlns:w16se="http://schemas.microsoft.com/office/word/2015/wordml/symex" xmlns:wpg="http://schemas.microsoft.com/office/word/2010/wordprocessingGroup" xmlns:wpi="http://schemas.microsoft.com/office/word/2010/wordprocessingInk" xmlns:wne="http://schemas.microsoft.com/office/word/2006/wordml" xmlns:wps="http://schemas.microsoft.com/office/word/2010/wordprocessingShape" mc:Ignorable="w14 w15 w16se w16cid w16 w16cex w16sdtdh w16sdtfl w16du wp14">
+<w:ftr xmlns:wpc="http://schemas.microsoft.com/office/word/2010/wordprocessingCanvas" xmlns:cx="http://schemas.microsoft.com/office/drawing/2014/chartex" xmlns:cx1="http://schemas.microsoft.com/office/drawing/2015/9/8/chartex" xmlns:mc="http://schemas.openxmlformats.org/markup-compatibility/2006" xmlns:o="urn:schemas-microsoft-com:office:office" xmlns:r="http://schemas.openxmlformats.org/officeDocument/2006/relationships" xmlns:m="http://schemas.openxmlformats.org/officeDocument/2006/math" xmlns:v="urn:schemas-microsoft-com:vml" xmlns:wp14="http://schemas.microsoft.com/office/word/2010/wordprocessingDrawing" xmlns:wp="http://schemas.openxmlformats.org/drawingml/2006/wordprocessingDrawing" xmlns:w10="urn:schemas-microsoft-com:office:word" xmlns:w="http://schemas.openxmlformats.org/wordprocessingml/2006/main" xmlns:w14="http://schemas.microsoft.com/office/word/2010/wordml" xmlns:w15="http://schemas.microsoft.com/office/word/2012/wordml" xmlns:w16se="http://schemas.microsoft.com/office/word/2015/wordml/symex" xmlns:wpg="http://schemas.microsoft.com/office/word/2010/wordprocessingGroup" xmlns:wpi="http://schemas.microsoft.com/office/word/2010/wordprocessingInk" xmlns:wne="http://schemas.microsoft.com/office/word/2006/wordml" xmlns:wps="http://schemas.microsoft.com/office/word/2010/wordprocessingShape" mc:Ignorable="w14 w15 w16se wp14">
   <w:sdt>
     <w:sdtPr>
       <w:id w:val="1062058232"/>
@@ -16811,7 +16903,7 @@
           <w:rPr>
             <w:noProof/>
           </w:rPr>
-          <w:t>2</w:t>
+          <w:t>11</w:t>
         </w:r>
         <w:r>
           <w:rPr>
@@ -16831,7 +16923,7 @@
 </file>
 
 <file path=word/footnotes.xml><?xml version="1.0" encoding="utf-8"?>
-<w:footnotes xmlns:wpc="http://schemas.microsoft.com/office/word/2010/wordprocessingCanvas" xmlns:cx="http://schemas.microsoft.com/office/drawing/2014/chartex" xmlns:cx1="http://schemas.microsoft.com/office/drawing/2015/9/8/chartex" xmlns:cx2="http://schemas.microsoft.com/office/drawing/2015/10/21/chartex" xmlns:cx3="http://schemas.microsoft.com/office/drawing/2016/5/9/chartex" xmlns:cx4="http://schemas.microsoft.com/office/drawing/2016/5/10/chartex" xmlns:cx5="http://schemas.microsoft.com/office/drawing/2016/5/11/chartex" xmlns:cx6="http://schemas.microsoft.com/office/drawing/2016/5/12/chartex" xmlns:cx7="http://schemas.microsoft.com/office/drawing/2016/5/13/chartex" xmlns:cx8="http://schemas.microsoft.com/office/drawing/2016/5/14/chartex" xmlns:mc="http://schemas.openxmlformats.org/markup-compatibility/2006" xmlns:aink="http://schemas.microsoft.com/office/drawing/2016/ink" xmlns:am3d="http://schemas.microsoft.com/office/drawing/2017/model3d" xmlns:o="urn:schemas-microsoft-com:office:office" xmlns:oel="http://schemas.microsoft.com/office/2019/extlst" xmlns:r="http://schemas.openxmlformats.org/officeDocument/2006/relationships" xmlns:m="http://schemas.openxmlformats.org/officeDocument/2006/math" xmlns:v="urn:schemas-microsoft-com:vml" xmlns:wp14="http://schemas.microsoft.com/office/word/2010/wordprocessingDrawing" xmlns:wp="http://schemas.openxmlformats.org/drawingml/2006/wordprocessingDrawing" xmlns:w10="urn:schemas-microsoft-com:office:word" xmlns:w="http://schemas.openxmlformats.org/wordprocessingml/2006/main" xmlns:w14="http://schemas.microsoft.com/office/word/2010/wordml" xmlns:w15="http://schemas.microsoft.com/office/word/2012/wordml" xmlns:w16cex="http://schemas.microsoft.com/office/word/2018/wordml/cex" xmlns:w16cid="http://schemas.microsoft.com/office/word/2016/wordml/cid" xmlns:w16="http://schemas.microsoft.com/office/word/2018/wordml" xmlns:w16du="http://schemas.microsoft.com/office/word/2023/wordml/word16du" xmlns:w16sdtdh="http://schemas.microsoft.com/office/word/2020/wordml/sdtdatahash" xmlns:w16sdtfl="http://schemas.microsoft.com/office/word/2024/wordml/sdtformatlock" xmlns:w16se="http://schemas.microsoft.com/office/word/2015/wordml/symex" xmlns:wpg="http://schemas.microsoft.com/office/word/2010/wordprocessingGroup" xmlns:wpi="http://schemas.microsoft.com/office/word/2010/wordprocessingInk" xmlns:wne="http://schemas.microsoft.com/office/word/2006/wordml" xmlns:wps="http://schemas.microsoft.com/office/word/2010/wordprocessingShape" mc:Ignorable="w14 w15 w16se w16cid w16 w16cex w16sdtdh w16sdtfl w16du wp14">
+<w:footnotes xmlns:wpc="http://schemas.microsoft.com/office/word/2010/wordprocessingCanvas" xmlns:cx="http://schemas.microsoft.com/office/drawing/2014/chartex" xmlns:cx1="http://schemas.microsoft.com/office/drawing/2015/9/8/chartex" xmlns:mc="http://schemas.openxmlformats.org/markup-compatibility/2006" xmlns:o="urn:schemas-microsoft-com:office:office" xmlns:r="http://schemas.openxmlformats.org/officeDocument/2006/relationships" xmlns:m="http://schemas.openxmlformats.org/officeDocument/2006/math" xmlns:v="urn:schemas-microsoft-com:vml" xmlns:wp14="http://schemas.microsoft.com/office/word/2010/wordprocessingDrawing" xmlns:wp="http://schemas.openxmlformats.org/drawingml/2006/wordprocessingDrawing" xmlns:w10="urn:schemas-microsoft-com:office:word" xmlns:w="http://schemas.openxmlformats.org/wordprocessingml/2006/main" xmlns:w14="http://schemas.microsoft.com/office/word/2010/wordml" xmlns:w15="http://schemas.microsoft.com/office/word/2012/wordml" xmlns:w16se="http://schemas.microsoft.com/office/word/2015/wordml/symex" xmlns:wpg="http://schemas.microsoft.com/office/word/2010/wordprocessingGroup" xmlns:wpi="http://schemas.microsoft.com/office/word/2010/wordprocessingInk" xmlns:wne="http://schemas.microsoft.com/office/word/2006/wordml" xmlns:wps="http://schemas.microsoft.com/office/word/2010/wordprocessingShape" mc:Ignorable="w14 w15 w16se wp14">
   <w:footnote w:type="separator" w:id="-1">
     <w:p>
       <w:pPr>
@@ -16864,7 +16956,7 @@
 </file>
 
 <file path=word/numbering.xml><?xml version="1.0" encoding="utf-8"?>
-<w:numbering xmlns:wpc="http://schemas.microsoft.com/office/word/2010/wordprocessingCanvas" xmlns:cx="http://schemas.microsoft.com/office/drawing/2014/chartex" xmlns:cx1="http://schemas.microsoft.com/office/drawing/2015/9/8/chartex" xmlns:cx2="http://schemas.microsoft.com/office/drawing/2015/10/21/chartex" xmlns:cx3="http://schemas.microsoft.com/office/drawing/2016/5/9/chartex" xmlns:cx4="http://schemas.microsoft.com/office/drawing/2016/5/10/chartex" xmlns:cx5="http://schemas.microsoft.com/office/drawing/2016/5/11/chartex" xmlns:cx6="http://schemas.microsoft.com/office/drawing/2016/5/12/chartex" xmlns:cx7="http://schemas.microsoft.com/office/drawing/2016/5/13/chartex" xmlns:cx8="http://schemas.microsoft.com/office/drawing/2016/5/14/chartex" xmlns:mc="http://schemas.openxmlformats.org/markup-compatibility/2006" xmlns:aink="http://schemas.microsoft.com/office/drawing/2016/ink" xmlns:am3d="http://schemas.microsoft.com/office/drawing/2017/model3d" xmlns:o="urn:schemas-microsoft-com:office:office" xmlns:oel="http://schemas.microsoft.com/office/2019/extlst" xmlns:r="http://schemas.openxmlformats.org/officeDocument/2006/relationships" xmlns:m="http://schemas.openxmlformats.org/officeDocument/2006/math" xmlns:v="urn:schemas-microsoft-com:vml" xmlns:wp14="http://schemas.microsoft.com/office/word/2010/wordprocessingDrawing" xmlns:wp="http://schemas.openxmlformats.org/drawingml/2006/wordprocessingDrawing" xmlns:w10="urn:schemas-microsoft-com:office:word" xmlns:w="http://schemas.openxmlformats.org/wordprocessingml/2006/main" xmlns:w14="http://schemas.microsoft.com/office/word/2010/wordml" xmlns:w15="http://schemas.microsoft.com/office/word/2012/wordml" xmlns:w16cex="http://schemas.microsoft.com/office/word/2018/wordml/cex" xmlns:w16cid="http://schemas.microsoft.com/office/word/2016/wordml/cid" xmlns:w16="http://schemas.microsoft.com/office/word/2018/wordml" xmlns:w16du="http://schemas.microsoft.com/office/word/2023/wordml/word16du" xmlns:w16sdtdh="http://schemas.microsoft.com/office/word/2020/wordml/sdtdatahash" xmlns:w16sdtfl="http://schemas.microsoft.com/office/word/2024/wordml/sdtformatlock" xmlns:w16se="http://schemas.microsoft.com/office/word/2015/wordml/symex" xmlns:wpg="http://schemas.microsoft.com/office/word/2010/wordprocessingGroup" xmlns:wpi="http://schemas.microsoft.com/office/word/2010/wordprocessingInk" xmlns:wne="http://schemas.microsoft.com/office/word/2006/wordml" xmlns:wps="http://schemas.microsoft.com/office/word/2010/wordprocessingShape" mc:Ignorable="w14 w15 w16se w16cid w16 w16cex w16sdtdh w16sdtfl w16du wp14">
+<w:numbering xmlns:wpc="http://schemas.microsoft.com/office/word/2010/wordprocessingCanvas" xmlns:cx="http://schemas.microsoft.com/office/drawing/2014/chartex" xmlns:cx1="http://schemas.microsoft.com/office/drawing/2015/9/8/chartex" xmlns:mc="http://schemas.openxmlformats.org/markup-compatibility/2006" xmlns:o="urn:schemas-microsoft-com:office:office" xmlns:r="http://schemas.openxmlformats.org/officeDocument/2006/relationships" xmlns:m="http://schemas.openxmlformats.org/officeDocument/2006/math" xmlns:v="urn:schemas-microsoft-com:vml" xmlns:wp14="http://schemas.microsoft.com/office/word/2010/wordprocessingDrawing" xmlns:wp="http://schemas.openxmlformats.org/drawingml/2006/wordprocessingDrawing" xmlns:w10="urn:schemas-microsoft-com:office:word" xmlns:w="http://schemas.openxmlformats.org/wordprocessingml/2006/main" xmlns:w14="http://schemas.microsoft.com/office/word/2010/wordml" xmlns:w15="http://schemas.microsoft.com/office/word/2012/wordml" xmlns:w16se="http://schemas.microsoft.com/office/word/2015/wordml/symex" xmlns:wpg="http://schemas.microsoft.com/office/word/2010/wordprocessingGroup" xmlns:wpi="http://schemas.microsoft.com/office/word/2010/wordprocessingInk" xmlns:wne="http://schemas.microsoft.com/office/word/2006/wordml" xmlns:wps="http://schemas.microsoft.com/office/word/2010/wordprocessingShape" mc:Ignorable="w14 w15 w16se wp14">
   <w:abstractNum w:abstractNumId="0" w15:restartNumberingAfterBreak="0">
     <w:nsid w:val="01C8B2C1"/>
     <w:multiLevelType w:val="hybridMultilevel"/>
@@ -19990,37 +20082,37 @@
       </w:rPr>
     </w:lvl>
   </w:abstractNum>
-  <w:num w:numId="1" w16cid:durableId="1556626129">
+  <w:num w:numId="1">
     <w:abstractNumId w:val="28"/>
   </w:num>
-  <w:num w:numId="2" w16cid:durableId="1853642318">
+  <w:num w:numId="2">
     <w:abstractNumId w:val="27"/>
   </w:num>
-  <w:num w:numId="3" w16cid:durableId="1698652585">
+  <w:num w:numId="3">
     <w:abstractNumId w:val="14"/>
   </w:num>
-  <w:num w:numId="4" w16cid:durableId="840050467">
+  <w:num w:numId="4">
     <w:abstractNumId w:val="7"/>
   </w:num>
-  <w:num w:numId="5" w16cid:durableId="1025984843">
+  <w:num w:numId="5">
     <w:abstractNumId w:val="16"/>
   </w:num>
-  <w:num w:numId="6" w16cid:durableId="1590001402">
+  <w:num w:numId="6">
     <w:abstractNumId w:val="1"/>
   </w:num>
-  <w:num w:numId="7" w16cid:durableId="833380071">
+  <w:num w:numId="7">
     <w:abstractNumId w:val="9"/>
   </w:num>
-  <w:num w:numId="8" w16cid:durableId="542065072">
+  <w:num w:numId="8">
     <w:abstractNumId w:val="12"/>
   </w:num>
-  <w:num w:numId="9" w16cid:durableId="1689019201">
+  <w:num w:numId="9">
     <w:abstractNumId w:val="2"/>
   </w:num>
-  <w:num w:numId="10" w16cid:durableId="779226255">
+  <w:num w:numId="10">
     <w:abstractNumId w:val="11"/>
   </w:num>
-  <w:num w:numId="11" w16cid:durableId="1059980675">
+  <w:num w:numId="11">
     <w:abstractNumId w:val="20"/>
     <w:lvlOverride w:ilvl="0">
       <w:startOverride w:val="1"/>
@@ -20050,31 +20142,31 @@
       <w:startOverride w:val="1"/>
     </w:lvlOverride>
   </w:num>
-  <w:num w:numId="12" w16cid:durableId="1333874649">
+  <w:num w:numId="12">
     <w:abstractNumId w:val="0"/>
   </w:num>
-  <w:num w:numId="13" w16cid:durableId="193076001">
+  <w:num w:numId="13">
     <w:abstractNumId w:val="10"/>
   </w:num>
-  <w:num w:numId="14" w16cid:durableId="477841600">
+  <w:num w:numId="14">
     <w:abstractNumId w:val="6"/>
   </w:num>
-  <w:num w:numId="15" w16cid:durableId="504320127">
+  <w:num w:numId="15">
     <w:abstractNumId w:val="26"/>
   </w:num>
-  <w:num w:numId="16" w16cid:durableId="635647692">
+  <w:num w:numId="16">
     <w:abstractNumId w:val="4"/>
   </w:num>
-  <w:num w:numId="17" w16cid:durableId="825315195">
+  <w:num w:numId="17">
     <w:abstractNumId w:val="13"/>
   </w:num>
-  <w:num w:numId="18" w16cid:durableId="984237069">
+  <w:num w:numId="18">
     <w:abstractNumId w:val="15"/>
   </w:num>
-  <w:num w:numId="19" w16cid:durableId="1809711428">
+  <w:num w:numId="19">
     <w:abstractNumId w:val="3"/>
   </w:num>
-  <w:num w:numId="20" w16cid:durableId="1137186906">
+  <w:num w:numId="20">
     <w:abstractNumId w:val="22"/>
     <w:lvlOverride w:ilvl="0">
       <w:startOverride w:val="1"/>
@@ -20104,7 +20196,7 @@
       <w:startOverride w:val="1"/>
     </w:lvlOverride>
   </w:num>
-  <w:num w:numId="21" w16cid:durableId="32971395">
+  <w:num w:numId="21">
     <w:abstractNumId w:val="17"/>
     <w:lvlOverride w:ilvl="0">
       <w:startOverride w:val="1"/>
@@ -20134,7 +20226,7 @@
       <w:startOverride w:val="1"/>
     </w:lvlOverride>
   </w:num>
-  <w:num w:numId="22" w16cid:durableId="1255824953">
+  <w:num w:numId="22">
     <w:abstractNumId w:val="5"/>
     <w:lvlOverride w:ilvl="0">
       <w:startOverride w:val="1"/>
@@ -20164,32 +20256,32 @@
       <w:startOverride w:val="1"/>
     </w:lvlOverride>
   </w:num>
-  <w:num w:numId="23" w16cid:durableId="1661959506">
+  <w:num w:numId="23">
     <w:abstractNumId w:val="8"/>
   </w:num>
-  <w:num w:numId="24" w16cid:durableId="1667319600">
+  <w:num w:numId="24">
     <w:abstractNumId w:val="25"/>
   </w:num>
-  <w:num w:numId="25" w16cid:durableId="658508056">
+  <w:num w:numId="25">
     <w:abstractNumId w:val="18"/>
   </w:num>
-  <w:num w:numId="26" w16cid:durableId="1222793111">
+  <w:num w:numId="26">
     <w:abstractNumId w:val="24"/>
   </w:num>
-  <w:num w:numId="27" w16cid:durableId="877278583">
+  <w:num w:numId="27">
     <w:abstractNumId w:val="23"/>
   </w:num>
-  <w:num w:numId="28" w16cid:durableId="10957694">
+  <w:num w:numId="28">
     <w:abstractNumId w:val="21"/>
   </w:num>
-  <w:num w:numId="29" w16cid:durableId="1400329370">
+  <w:num w:numId="29">
     <w:abstractNumId w:val="19"/>
   </w:num>
 </w:numbering>
 </file>
 
 <file path=word/styles.xml><?xml version="1.0" encoding="utf-8"?>
-<w:styles xmlns:mc="http://schemas.openxmlformats.org/markup-compatibility/2006" xmlns:r="http://schemas.openxmlformats.org/officeDocument/2006/relationships" xmlns:w="http://schemas.openxmlformats.org/wordprocessingml/2006/main" xmlns:w14="http://schemas.microsoft.com/office/word/2010/wordml" xmlns:w15="http://schemas.microsoft.com/office/word/2012/wordml" xmlns:w16cex="http://schemas.microsoft.com/office/word/2018/wordml/cex" xmlns:w16cid="http://schemas.microsoft.com/office/word/2016/wordml/cid" xmlns:w16="http://schemas.microsoft.com/office/word/2018/wordml" xmlns:w16du="http://schemas.microsoft.com/office/word/2023/wordml/word16du" xmlns:w16sdtdh="http://schemas.microsoft.com/office/word/2020/wordml/sdtdatahash" xmlns:w16sdtfl="http://schemas.microsoft.com/office/word/2024/wordml/sdtformatlock" xmlns:w16se="http://schemas.microsoft.com/office/word/2015/wordml/symex" mc:Ignorable="w14 w15 w16se w16cid w16 w16cex w16sdtdh w16sdtfl w16du">
+<w:styles xmlns:mc="http://schemas.openxmlformats.org/markup-compatibility/2006" xmlns:r="http://schemas.openxmlformats.org/officeDocument/2006/relationships" xmlns:w="http://schemas.openxmlformats.org/wordprocessingml/2006/main" xmlns:w14="http://schemas.microsoft.com/office/word/2010/wordml" xmlns:w15="http://schemas.microsoft.com/office/word/2012/wordml" xmlns:w16se="http://schemas.microsoft.com/office/word/2015/wordml/symex" mc:Ignorable="w14 w15 w16se">
   <w:docDefaults>
     <w:rPrDefault>
       <w:rPr>
@@ -20207,7 +20299,7 @@
       </w:pPr>
     </w:pPrDefault>
   </w:docDefaults>
-  <w:latentStyles w:defLockedState="0" w:defUIPriority="99" w:defSemiHidden="0" w:defUnhideWhenUsed="0" w:defQFormat="0" w:count="376">
+  <w:latentStyles w:defLockedState="0" w:defUIPriority="99" w:defSemiHidden="0" w:defUnhideWhenUsed="0" w:defQFormat="0" w:count="371">
     <w:lsdException w:name="Normal" w:uiPriority="0" w:qFormat="1"/>
     <w:lsdException w:name="heading 1" w:uiPriority="9" w:qFormat="1"/>
     <w:lsdException w:name="heading 2" w:semiHidden="1" w:uiPriority="9" w:unhideWhenUsed="1" w:qFormat="1"/>
@@ -20579,11 +20671,6 @@
     <w:lsdException w:name="List Table 5 Dark Accent 6" w:uiPriority="50"/>
     <w:lsdException w:name="List Table 6 Colorful Accent 6" w:uiPriority="51"/>
     <w:lsdException w:name="List Table 7 Colorful Accent 6" w:uiPriority="52"/>
-    <w:lsdException w:name="Mention" w:semiHidden="1" w:unhideWhenUsed="1"/>
-    <w:lsdException w:name="Smart Hyperlink" w:semiHidden="1" w:unhideWhenUsed="1"/>
-    <w:lsdException w:name="Hashtag" w:semiHidden="1" w:unhideWhenUsed="1"/>
-    <w:lsdException w:name="Unresolved Mention" w:semiHidden="1" w:unhideWhenUsed="1"/>
-    <w:lsdException w:name="Smart Link" w:semiHidden="1" w:unhideWhenUsed="1"/>
   </w:latentStyles>
   <w:style w:type="paragraph" w:default="1" w:styleId="Normal">
     <w:name w:val="Normal"/>
@@ -20792,6 +20879,7 @@
   <w:style w:type="character" w:default="1" w:styleId="DefaultParagraphFont">
     <w:name w:val="Default Paragraph Font"/>
     <w:uiPriority w:val="1"/>
+    <w:semiHidden/>
     <w:unhideWhenUsed/>
   </w:style>
   <w:style w:type="table" w:default="1" w:styleId="TableNormal">
@@ -21304,7 +21392,7 @@
       <w:u w:val="single"/>
     </w:rPr>
   </w:style>
-  <w:style w:type="character" w:styleId="UnresolvedMention">
+  <w:style w:type="character" w:customStyle="1" w:styleId="UnresolvedMention">
     <w:name w:val="Unresolved Mention"/>
     <w:basedOn w:val="DefaultParagraphFont"/>
     <w:uiPriority w:val="99"/>
@@ -21615,29 +21703,6 @@
 </file>
 
 <file path=customXml/item1.xml><?xml version="1.0" encoding="utf-8"?>
-<?mso-contentType ?>
-<FormTemplates xmlns="http://schemas.microsoft.com/sharepoint/v3/contenttype/forms">
-  <Display>DocumentLibraryForm</Display>
-  <Edit>DocumentLibraryForm</Edit>
-  <New>DocumentLibraryForm</New>
-</FormTemplates>
-</file>
-
-<file path=customXml/item2.xml><?xml version="1.0" encoding="utf-8"?>
-<b:Sources xmlns:b="http://schemas.openxmlformats.org/officeDocument/2006/bibliography" xmlns="http://schemas.openxmlformats.org/officeDocument/2006/bibliography" SelectedStyle="\IEEE2006OfficeOnline.xsl" StyleName="IEEE" Version="2006"/>
-</file>
-
-<file path=customXml/item3.xml><?xml version="1.0" encoding="utf-8"?>
-<p:properties xmlns:p="http://schemas.microsoft.com/office/2006/metadata/properties" xmlns:xsi="http://www.w3.org/2001/XMLSchema-instance" xmlns:pc="http://schemas.microsoft.com/office/infopath/2007/PartnerControls">
-  <documentManagement>
-    <lcf76f155ced4ddcb4097134ff3c332f xmlns="c5755897-8c83-4078-b72c-ee9eb48dbffd">
-      <Terms xmlns="http://schemas.microsoft.com/office/infopath/2007/PartnerControls"/>
-    </lcf76f155ced4ddcb4097134ff3c332f>
-  </documentManagement>
-</p:properties>
-</file>
-
-<file path=customXml/item4.xml><?xml version="1.0" encoding="utf-8"?>
 <ct:contentTypeSchema xmlns:ct="http://schemas.microsoft.com/office/2006/metadata/contentType" xmlns:ma="http://schemas.microsoft.com/office/2006/metadata/properties/metaAttributes" ct:_="" ma:_="" ma:contentTypeName="Document" ma:contentTypeID="0x0101002D2D3DE20F63604782D438ECC2290BA6" ma:contentTypeVersion="10" ma:contentTypeDescription="Create a new document." ma:contentTypeScope="" ma:versionID="1288ef446fbc1dadf6be886755768b65">
   <xsd:schema xmlns:xsd="http://www.w3.org/2001/XMLSchema" xmlns:xs="http://www.w3.org/2001/XMLSchema" xmlns:p="http://schemas.microsoft.com/office/2006/metadata/properties" xmlns:ns2="c5755897-8c83-4078-b72c-ee9eb48dbffd" targetNamespace="http://schemas.microsoft.com/office/2006/metadata/properties" ma:root="true" ma:fieldsID="2726969a31658f91ee96da1619f64569" ns2:_="">
     <xsd:import namespace="c5755897-8c83-4078-b72c-ee9eb48dbffd"/>
@@ -21815,33 +21880,30 @@
 </ct:contentTypeSchema>
 </file>
 
-<file path=customXml/itemProps1.xml><?xml version="1.0" encoding="utf-8"?>
-<ds:datastoreItem xmlns:ds="http://schemas.openxmlformats.org/officeDocument/2006/customXml" ds:itemID="{D05071D7-A467-4279-B01D-54B128D2A02F}">
-  <ds:schemaRefs>
-    <ds:schemaRef ds:uri="http://schemas.microsoft.com/sharepoint/v3/contenttype/forms"/>
-  </ds:schemaRefs>
-</ds:datastoreItem>
+<file path=customXml/item2.xml><?xml version="1.0" encoding="utf-8"?>
+<p:properties xmlns:p="http://schemas.microsoft.com/office/2006/metadata/properties" xmlns:xsi="http://www.w3.org/2001/XMLSchema-instance" xmlns:pc="http://schemas.microsoft.com/office/infopath/2007/PartnerControls">
+  <documentManagement>
+    <lcf76f155ced4ddcb4097134ff3c332f xmlns="c5755897-8c83-4078-b72c-ee9eb48dbffd">
+      <Terms xmlns="http://schemas.microsoft.com/office/infopath/2007/PartnerControls"/>
+    </lcf76f155ced4ddcb4097134ff3c332f>
+  </documentManagement>
+</p:properties>
 </file>
 
-<file path=customXml/itemProps2.xml><?xml version="1.0" encoding="utf-8"?>
-<ds:datastoreItem xmlns:ds="http://schemas.openxmlformats.org/officeDocument/2006/customXml" ds:itemID="{C422FDC2-2D00-4B82-B1D7-6B02C5982C5E}">
-  <ds:schemaRefs>
-    <ds:schemaRef ds:uri="http://schemas.openxmlformats.org/officeDocument/2006/bibliography"/>
-  </ds:schemaRefs>
-</ds:datastoreItem>
+<file path=customXml/item3.xml><?xml version="1.0" encoding="utf-8"?>
+<?mso-contentType ?>
+<FormTemplates xmlns="http://schemas.microsoft.com/sharepoint/v3/contenttype/forms">
+  <Display>DocumentLibraryForm</Display>
+  <Edit>DocumentLibraryForm</Edit>
+  <New>DocumentLibraryForm</New>
+</FormTemplates>
 </file>
 
-<file path=customXml/itemProps3.xml><?xml version="1.0" encoding="utf-8"?>
-<ds:datastoreItem xmlns:ds="http://schemas.openxmlformats.org/officeDocument/2006/customXml" ds:itemID="{D28F8BDD-5262-43F2-82B9-C94CA73566BC}">
-  <ds:schemaRefs>
-    <ds:schemaRef ds:uri="http://schemas.microsoft.com/office/2006/metadata/properties"/>
-    <ds:schemaRef ds:uri="http://schemas.microsoft.com/office/infopath/2007/PartnerControls"/>
-    <ds:schemaRef ds:uri="c5755897-8c83-4078-b72c-ee9eb48dbffd"/>
-  </ds:schemaRefs>
-</ds:datastoreItem>
+<file path=customXml/item4.xml><?xml version="1.0" encoding="utf-8"?>
+<b:Sources xmlns:b="http://schemas.openxmlformats.org/officeDocument/2006/bibliography" xmlns="http://schemas.openxmlformats.org/officeDocument/2006/bibliography" SelectedStyle="\IEEE2006OfficeOnline.xsl" StyleName="IEEE" Version="2006"/>
 </file>
 
-<file path=customXml/itemProps4.xml><?xml version="1.0" encoding="utf-8"?>
+<file path=customXml/itemProps1.xml><?xml version="1.0" encoding="utf-8"?>
 <ds:datastoreItem xmlns:ds="http://schemas.openxmlformats.org/officeDocument/2006/customXml" ds:itemID="{8EC7FCBE-A995-4FC9-913E-3BC68E765CFD}">
   <ds:schemaRefs>
     <ds:schemaRef ds:uri="http://schemas.microsoft.com/office/2006/metadata/contentType"/>
@@ -21857,4 +21919,30 @@
     <ds:schemaRef ds:uri="http://schemas.microsoft.com/internal/obd"/>
   </ds:schemaRefs>
 </ds:datastoreItem>
+</file>
+
+<file path=customXml/itemProps2.xml><?xml version="1.0" encoding="utf-8"?>
+<ds:datastoreItem xmlns:ds="http://schemas.openxmlformats.org/officeDocument/2006/customXml" ds:itemID="{D28F8BDD-5262-43F2-82B9-C94CA73566BC}">
+  <ds:schemaRefs>
+    <ds:schemaRef ds:uri="http://schemas.microsoft.com/office/2006/metadata/properties"/>
+    <ds:schemaRef ds:uri="http://schemas.microsoft.com/office/infopath/2007/PartnerControls"/>
+    <ds:schemaRef ds:uri="c5755897-8c83-4078-b72c-ee9eb48dbffd"/>
+  </ds:schemaRefs>
+</ds:datastoreItem>
+</file>
+
+<file path=customXml/itemProps3.xml><?xml version="1.0" encoding="utf-8"?>
+<ds:datastoreItem xmlns:ds="http://schemas.openxmlformats.org/officeDocument/2006/customXml" ds:itemID="{D05071D7-A467-4279-B01D-54B128D2A02F}">
+  <ds:schemaRefs>
+    <ds:schemaRef ds:uri="http://schemas.microsoft.com/sharepoint/v3/contenttype/forms"/>
+  </ds:schemaRefs>
+</ds:datastoreItem>
+</file>
+
+<file path=customXml/itemProps4.xml><?xml version="1.0" encoding="utf-8"?>
+<ds:datastoreItem xmlns:ds="http://schemas.openxmlformats.org/officeDocument/2006/customXml" ds:itemID="{DFE1D2DE-6C45-40CC-B123-28E38389E8FC}">
+  <ds:schemaRefs>
+    <ds:schemaRef ds:uri="http://schemas.openxmlformats.org/officeDocument/2006/bibliography"/>
+  </ds:schemaRefs>
+</ds:datastoreItem>
 </file>
</xml_diff>